<commit_message>
chap 11 (Joren) + ajouts qques personnages (compagnons de Joren)
</commit_message>
<xml_diff>
--- a/02 - Personnages.docx
+++ b/02 - Personnages.docx
@@ -79,6 +79,7 @@
           <w:highlight w:val="cyan"/>
         </w:rPr>
       </w:pPr>
+      <w:proofErr w:type="spellStart"/>
       <w:r>
         <w:rPr>
           <w:rFonts w:ascii="Times New Roman" w:hAnsi="Times New Roman" w:cs="Times New Roman"/>
@@ -88,6 +89,7 @@
         </w:rPr>
         <w:t>Vaelya</w:t>
       </w:r>
+      <w:proofErr w:type="spellEnd"/>
       <w:r>
         <w:rPr>
           <w:rFonts w:ascii="Times New Roman" w:hAnsi="Times New Roman" w:cs="Times New Roman"/>
@@ -134,6 +136,7 @@
           <w:szCs w:val="24"/>
         </w:rPr>
       </w:pPr>
+      <w:proofErr w:type="spellStart"/>
       <w:r>
         <w:rPr>
           <w:rFonts w:ascii="Times New Roman" w:hAnsi="Times New Roman" w:cs="Times New Roman"/>
@@ -143,6 +146,7 @@
         </w:rPr>
         <w:t>Nilwaën</w:t>
       </w:r>
+      <w:proofErr w:type="spellEnd"/>
       <w:r>
         <w:rPr>
           <w:rFonts w:ascii="Times New Roman" w:hAnsi="Times New Roman" w:cs="Times New Roman"/>
@@ -260,8 +264,18 @@
           <w:sz w:val="24"/>
           <w:szCs w:val="24"/>
         </w:rPr>
-        <w:t> : la reine, femme de Lorkan Tymeros. Elle est à l’aise dans l’exercice du pouvoir et aime ça, elle n’a pas peur des intrigues  et manigances de cour. Très belle femme, elle n’utilise cependant pas ses charmes pour obtenir ce qu’elle veut ; c’est une femme assez froide, sauf avec son mari. Elle n’aime pas vraiment ses enfants, surtout son fils Onis.</w:t>
-      </w:r>
+        <w:t xml:space="preserve"> : la reine, femme de </w:t>
+      </w:r>
+      <w:proofErr w:type="spellStart"/>
+      <w:r>
+        <w:rPr>
+          <w:rFonts w:ascii="Times New Roman" w:hAnsi="Times New Roman" w:cs="Times New Roman"/>
+          <w:sz w:val="24"/>
+          <w:szCs w:val="24"/>
+        </w:rPr>
+        <w:t>Lorkan</w:t>
+      </w:r>
+      <w:proofErr w:type="spellEnd"/>
       <w:r>
         <w:rPr>
           <w:rFonts w:ascii="Times New Roman" w:hAnsi="Times New Roman" w:cs="Times New Roman"/>
@@ -270,6 +284,50 @@
         </w:rPr>
         <w:t xml:space="preserve"> </w:t>
       </w:r>
+      <w:proofErr w:type="spellStart"/>
+      <w:r>
+        <w:rPr>
+          <w:rFonts w:ascii="Times New Roman" w:hAnsi="Times New Roman" w:cs="Times New Roman"/>
+          <w:sz w:val="24"/>
+          <w:szCs w:val="24"/>
+        </w:rPr>
+        <w:t>Tymeros</w:t>
+      </w:r>
+      <w:proofErr w:type="spellEnd"/>
+      <w:r>
+        <w:rPr>
+          <w:rFonts w:ascii="Times New Roman" w:hAnsi="Times New Roman" w:cs="Times New Roman"/>
+          <w:sz w:val="24"/>
+          <w:szCs w:val="24"/>
+        </w:rPr>
+        <w:t xml:space="preserve">. Elle est à l’aise dans l’exercice du pouvoir et aime ça, elle n’a pas peur des intrigues  et manigances de cour. Très belle femme, elle n’utilise cependant pas ses charmes pour obtenir ce qu’elle veut ; c’est une femme assez froide, sauf avec son mari. Elle n’aime pas vraiment ses enfants, surtout son fils </w:t>
+      </w:r>
+      <w:proofErr w:type="spellStart"/>
+      <w:r>
+        <w:rPr>
+          <w:rFonts w:ascii="Times New Roman" w:hAnsi="Times New Roman" w:cs="Times New Roman"/>
+          <w:sz w:val="24"/>
+          <w:szCs w:val="24"/>
+        </w:rPr>
+        <w:t>Onis</w:t>
+      </w:r>
+      <w:proofErr w:type="spellEnd"/>
+      <w:r>
+        <w:rPr>
+          <w:rFonts w:ascii="Times New Roman" w:hAnsi="Times New Roman" w:cs="Times New Roman"/>
+          <w:sz w:val="24"/>
+          <w:szCs w:val="24"/>
+        </w:rPr>
+        <w:t>.</w:t>
+      </w:r>
+      <w:r>
+        <w:rPr>
+          <w:rFonts w:ascii="Times New Roman" w:hAnsi="Times New Roman" w:cs="Times New Roman"/>
+          <w:sz w:val="24"/>
+          <w:szCs w:val="24"/>
+        </w:rPr>
+        <w:t xml:space="preserve"> </w:t>
+      </w:r>
       <w:r>
         <w:rPr>
           <w:rFonts w:ascii="Times New Roman" w:hAnsi="Times New Roman" w:cs="Times New Roman"/>
@@ -292,7 +350,43 @@
           <w:sz w:val="24"/>
           <w:szCs w:val="24"/>
         </w:rPr>
-        <w:t>(alors que Onis il peut crever</w:t>
+        <w:t>(</w:t>
+      </w:r>
+      <w:proofErr w:type="gramStart"/>
+      <w:r>
+        <w:rPr>
+          <w:rFonts w:ascii="Times New Roman" w:hAnsi="Times New Roman" w:cs="Times New Roman"/>
+          <w:sz w:val="24"/>
+          <w:szCs w:val="24"/>
+        </w:rPr>
+        <w:t>alors</w:t>
+      </w:r>
+      <w:proofErr w:type="gramEnd"/>
+      <w:r>
+        <w:rPr>
+          <w:rFonts w:ascii="Times New Roman" w:hAnsi="Times New Roman" w:cs="Times New Roman"/>
+          <w:sz w:val="24"/>
+          <w:szCs w:val="24"/>
+        </w:rPr>
+        <w:t xml:space="preserve"> que </w:t>
+      </w:r>
+      <w:proofErr w:type="spellStart"/>
+      <w:r>
+        <w:rPr>
+          <w:rFonts w:ascii="Times New Roman" w:hAnsi="Times New Roman" w:cs="Times New Roman"/>
+          <w:sz w:val="24"/>
+          <w:szCs w:val="24"/>
+        </w:rPr>
+        <w:t>Onis</w:t>
+      </w:r>
+      <w:proofErr w:type="spellEnd"/>
+      <w:r>
+        <w:rPr>
+          <w:rFonts w:ascii="Times New Roman" w:hAnsi="Times New Roman" w:cs="Times New Roman"/>
+          <w:sz w:val="24"/>
+          <w:szCs w:val="24"/>
+        </w:rPr>
+        <w:t xml:space="preserve"> il peut crever</w:t>
       </w:r>
       <w:r>
         <w:rPr>
@@ -397,6 +491,7 @@
           <w:szCs w:val="24"/>
         </w:rPr>
       </w:pPr>
+      <w:proofErr w:type="spellStart"/>
       <w:r>
         <w:rPr>
           <w:rFonts w:ascii="Times New Roman" w:hAnsi="Times New Roman" w:cs="Times New Roman"/>
@@ -404,8 +499,29 @@
           <w:szCs w:val="24"/>
           <w:highlight w:val="cyan"/>
         </w:rPr>
-        <w:t>Joren Corrington</w:t>
-      </w:r>
+        <w:t>Joren</w:t>
+      </w:r>
+      <w:proofErr w:type="spellEnd"/>
+      <w:r>
+        <w:rPr>
+          <w:rFonts w:ascii="Times New Roman" w:hAnsi="Times New Roman" w:cs="Times New Roman"/>
+          <w:sz w:val="24"/>
+          <w:szCs w:val="24"/>
+          <w:highlight w:val="cyan"/>
+        </w:rPr>
+        <w:t xml:space="preserve"> </w:t>
+      </w:r>
+      <w:proofErr w:type="spellStart"/>
+      <w:r>
+        <w:rPr>
+          <w:rFonts w:ascii="Times New Roman" w:hAnsi="Times New Roman" w:cs="Times New Roman"/>
+          <w:sz w:val="24"/>
+          <w:szCs w:val="24"/>
+          <w:highlight w:val="cyan"/>
+        </w:rPr>
+        <w:t>Corrington</w:t>
+      </w:r>
+      <w:proofErr w:type="spellEnd"/>
       <w:r>
         <w:rPr>
           <w:rFonts w:ascii="Times New Roman" w:hAnsi="Times New Roman" w:cs="Times New Roman"/>
@@ -579,16 +695,29 @@
         </w:rPr>
         <w:t xml:space="preserve">- </w:t>
       </w:r>
-      <w:r>
-        <w:rPr>
-          <w:rFonts w:ascii="Times New Roman" w:hAnsi="Times New Roman" w:cs="Times New Roman"/>
-          <w:b/>
-          <w:sz w:val="24"/>
-          <w:szCs w:val="24"/>
-          <w:lang w:val="en-US"/>
-        </w:rPr>
-        <w:t xml:space="preserve">Adelia </w:t>
-      </w:r>
+      <w:proofErr w:type="spellStart"/>
+      <w:r>
+        <w:rPr>
+          <w:rFonts w:ascii="Times New Roman" w:hAnsi="Times New Roman" w:cs="Times New Roman"/>
+          <w:b/>
+          <w:sz w:val="24"/>
+          <w:szCs w:val="24"/>
+          <w:lang w:val="en-US"/>
+        </w:rPr>
+        <w:t>Adelia</w:t>
+      </w:r>
+      <w:proofErr w:type="spellEnd"/>
+      <w:r>
+        <w:rPr>
+          <w:rFonts w:ascii="Times New Roman" w:hAnsi="Times New Roman" w:cs="Times New Roman"/>
+          <w:b/>
+          <w:sz w:val="24"/>
+          <w:szCs w:val="24"/>
+          <w:lang w:val="en-US"/>
+        </w:rPr>
+        <w:t xml:space="preserve"> </w:t>
+      </w:r>
+      <w:proofErr w:type="spellStart"/>
       <w:r>
         <w:rPr>
           <w:rFonts w:ascii="Times New Roman" w:hAnsi="Times New Roman" w:cs="Times New Roman"/>
@@ -598,36 +727,58 @@
         </w:rPr>
         <w:t>Cordin</w:t>
       </w:r>
-      <w:r>
-        <w:rPr>
-          <w:rFonts w:ascii="Times New Roman" w:hAnsi="Times New Roman" w:cs="Times New Roman"/>
-          <w:sz w:val="24"/>
-          <w:szCs w:val="24"/>
-          <w:lang w:val="en-US"/>
-        </w:rPr>
-        <w:t xml:space="preserve"> (ex Athem)</w:t>
-      </w:r>
-    </w:p>
-    <w:p>
-      <w:pPr>
-        <w:pStyle w:val="NoSpacing"/>
-        <w:jc w:val="both"/>
-        <w:rPr>
-          <w:rFonts w:ascii="Times New Roman" w:hAnsi="Times New Roman" w:cs="Times New Roman"/>
-          <w:sz w:val="24"/>
-          <w:szCs w:val="24"/>
-          <w:lang w:val="en-US"/>
-        </w:rPr>
-      </w:pPr>
-      <w:r>
-        <w:rPr>
-          <w:rFonts w:ascii="Times New Roman" w:hAnsi="Times New Roman" w:cs="Times New Roman"/>
-          <w:sz w:val="24"/>
-          <w:szCs w:val="24"/>
-          <w:lang w:val="en-US"/>
-        </w:rPr>
-        <w:t xml:space="preserve">- </w:t>
-      </w:r>
+      <w:proofErr w:type="spellEnd"/>
+      <w:r>
+        <w:rPr>
+          <w:rFonts w:ascii="Times New Roman" w:hAnsi="Times New Roman" w:cs="Times New Roman"/>
+          <w:sz w:val="24"/>
+          <w:szCs w:val="24"/>
+          <w:lang w:val="en-US"/>
+        </w:rPr>
+        <w:t xml:space="preserve"> (ex </w:t>
+      </w:r>
+      <w:proofErr w:type="spellStart"/>
+      <w:r>
+        <w:rPr>
+          <w:rFonts w:ascii="Times New Roman" w:hAnsi="Times New Roman" w:cs="Times New Roman"/>
+          <w:sz w:val="24"/>
+          <w:szCs w:val="24"/>
+          <w:lang w:val="en-US"/>
+        </w:rPr>
+        <w:t>Athem</w:t>
+      </w:r>
+      <w:proofErr w:type="spellEnd"/>
+      <w:r>
+        <w:rPr>
+          <w:rFonts w:ascii="Times New Roman" w:hAnsi="Times New Roman" w:cs="Times New Roman"/>
+          <w:sz w:val="24"/>
+          <w:szCs w:val="24"/>
+          <w:lang w:val="en-US"/>
+        </w:rPr>
+        <w:t>)</w:t>
+      </w:r>
+    </w:p>
+    <w:p>
+      <w:pPr>
+        <w:pStyle w:val="NoSpacing"/>
+        <w:jc w:val="both"/>
+        <w:rPr>
+          <w:rFonts w:ascii="Times New Roman" w:hAnsi="Times New Roman" w:cs="Times New Roman"/>
+          <w:sz w:val="24"/>
+          <w:szCs w:val="24"/>
+          <w:lang w:val="en-US"/>
+        </w:rPr>
+      </w:pPr>
+      <w:r>
+        <w:rPr>
+          <w:rFonts w:ascii="Times New Roman" w:hAnsi="Times New Roman" w:cs="Times New Roman"/>
+          <w:sz w:val="24"/>
+          <w:szCs w:val="24"/>
+          <w:lang w:val="en-US"/>
+        </w:rPr>
+        <w:t xml:space="preserve">- </w:t>
+      </w:r>
+      <w:proofErr w:type="spellStart"/>
       <w:r>
         <w:rPr>
           <w:rFonts w:ascii="Times New Roman" w:hAnsi="Times New Roman" w:cs="Times New Roman"/>
@@ -638,15 +789,27 @@
         </w:rPr>
         <w:t>Aldarys</w:t>
       </w:r>
-      <w:r>
-        <w:rPr>
-          <w:rFonts w:ascii="Times New Roman" w:hAnsi="Times New Roman" w:cs="Times New Roman"/>
-          <w:sz w:val="24"/>
-          <w:szCs w:val="24"/>
-          <w:lang w:val="en-US"/>
-        </w:rPr>
-        <w:t xml:space="preserve"> Getheros</w:t>
-      </w:r>
+      <w:proofErr w:type="spellEnd"/>
+      <w:r>
+        <w:rPr>
+          <w:rFonts w:ascii="Times New Roman" w:hAnsi="Times New Roman" w:cs="Times New Roman"/>
+          <w:sz w:val="24"/>
+          <w:szCs w:val="24"/>
+          <w:lang w:val="en-US"/>
+        </w:rPr>
+        <w:t xml:space="preserve"> </w:t>
+      </w:r>
+      <w:proofErr w:type="spellStart"/>
+      <w:r>
+        <w:rPr>
+          <w:rFonts w:ascii="Times New Roman" w:hAnsi="Times New Roman" w:cs="Times New Roman"/>
+          <w:sz w:val="24"/>
+          <w:szCs w:val="24"/>
+          <w:lang w:val="en-US"/>
+        </w:rPr>
+        <w:t>Getheros</w:t>
+      </w:r>
+      <w:proofErr w:type="spellEnd"/>
     </w:p>
     <w:p>
       <w:pPr>
@@ -678,6 +841,7 @@
         </w:rPr>
         <w:t xml:space="preserve">Alden </w:t>
       </w:r>
+      <w:proofErr w:type="spellStart"/>
       <w:r>
         <w:rPr>
           <w:rFonts w:ascii="Times New Roman" w:hAnsi="Times New Roman" w:cs="Times New Roman"/>
@@ -687,6 +851,7 @@
         </w:rPr>
         <w:t>Getheros</w:t>
       </w:r>
+      <w:proofErr w:type="spellEnd"/>
     </w:p>
     <w:p>
       <w:pPr>
@@ -797,16 +962,29 @@
         </w:rPr>
         <w:t xml:space="preserve">- </w:t>
       </w:r>
-      <w:r>
-        <w:rPr>
-          <w:rFonts w:ascii="Times New Roman" w:hAnsi="Times New Roman" w:cs="Times New Roman"/>
-          <w:b/>
-          <w:sz w:val="24"/>
-          <w:szCs w:val="24"/>
-          <w:lang w:val="en-US"/>
-        </w:rPr>
-        <w:t xml:space="preserve">Arkaïn </w:t>
-      </w:r>
+      <w:proofErr w:type="spellStart"/>
+      <w:r>
+        <w:rPr>
+          <w:rFonts w:ascii="Times New Roman" w:hAnsi="Times New Roman" w:cs="Times New Roman"/>
+          <w:b/>
+          <w:sz w:val="24"/>
+          <w:szCs w:val="24"/>
+          <w:lang w:val="en-US"/>
+        </w:rPr>
+        <w:t>Arkaïn</w:t>
+      </w:r>
+      <w:proofErr w:type="spellEnd"/>
+      <w:r>
+        <w:rPr>
+          <w:rFonts w:ascii="Times New Roman" w:hAnsi="Times New Roman" w:cs="Times New Roman"/>
+          <w:b/>
+          <w:sz w:val="24"/>
+          <w:szCs w:val="24"/>
+          <w:lang w:val="en-US"/>
+        </w:rPr>
+        <w:t xml:space="preserve"> </w:t>
+      </w:r>
+      <w:proofErr w:type="spellStart"/>
       <w:r>
         <w:rPr>
           <w:rFonts w:ascii="Times New Roman" w:hAnsi="Times New Roman" w:cs="Times New Roman"/>
@@ -816,6 +994,60 @@
         </w:rPr>
         <w:t>Tymeros</w:t>
       </w:r>
+      <w:proofErr w:type="spellEnd"/>
+    </w:p>
+    <w:p>
+      <w:pPr>
+        <w:pStyle w:val="NoSpacing"/>
+        <w:jc w:val="both"/>
+        <w:rPr>
+          <w:rFonts w:ascii="Times New Roman" w:hAnsi="Times New Roman" w:cs="Times New Roman"/>
+          <w:b/>
+          <w:sz w:val="24"/>
+          <w:szCs w:val="24"/>
+          <w:lang w:val="en-US"/>
+        </w:rPr>
+      </w:pPr>
+      <w:r>
+        <w:rPr>
+          <w:rFonts w:ascii="Times New Roman" w:hAnsi="Times New Roman" w:cs="Times New Roman"/>
+          <w:sz w:val="24"/>
+          <w:szCs w:val="24"/>
+          <w:lang w:val="en-US"/>
+        </w:rPr>
+        <w:t xml:space="preserve">- </w:t>
+      </w:r>
+      <w:proofErr w:type="spellStart"/>
+      <w:r>
+        <w:rPr>
+          <w:rFonts w:ascii="Times New Roman" w:hAnsi="Times New Roman" w:cs="Times New Roman"/>
+          <w:b/>
+          <w:sz w:val="24"/>
+          <w:szCs w:val="24"/>
+        </w:rPr>
+        <w:t>Aramdi</w:t>
+      </w:r>
+      <w:proofErr w:type="spellEnd"/>
+      <w:r>
+        <w:rPr>
+          <w:rFonts w:ascii="Times New Roman" w:hAnsi="Times New Roman" w:cs="Times New Roman"/>
+          <w:b/>
+          <w:sz w:val="24"/>
+          <w:szCs w:val="24"/>
+        </w:rPr>
+        <w:t xml:space="preserve"> </w:t>
+      </w:r>
+      <w:proofErr w:type="spellStart"/>
+      <w:r>
+        <w:rPr>
+          <w:rFonts w:ascii="Times New Roman" w:hAnsi="Times New Roman" w:cs="Times New Roman"/>
+          <w:b/>
+          <w:sz w:val="24"/>
+          <w:szCs w:val="24"/>
+        </w:rPr>
+        <w:t>Arhan</w:t>
+      </w:r>
+      <w:proofErr w:type="spellEnd"/>
     </w:p>
     <w:p>
       <w:pPr>
@@ -854,7 +1086,27 @@
           <w:szCs w:val="24"/>
           <w:lang w:val="en-US"/>
         </w:rPr>
-        <w:t xml:space="preserve"> Aghestark (19</w:t>
+        <w:t xml:space="preserve"> </w:t>
+      </w:r>
+      <w:proofErr w:type="spellStart"/>
+      <w:r>
+        <w:rPr>
+          <w:rFonts w:ascii="Times New Roman" w:hAnsi="Times New Roman" w:cs="Times New Roman"/>
+          <w:sz w:val="24"/>
+          <w:szCs w:val="24"/>
+          <w:lang w:val="en-US"/>
+        </w:rPr>
+        <w:t>Aghestark</w:t>
+      </w:r>
+      <w:proofErr w:type="spellEnd"/>
+      <w:r>
+        <w:rPr>
+          <w:rFonts w:ascii="Times New Roman" w:hAnsi="Times New Roman" w:cs="Times New Roman"/>
+          <w:sz w:val="24"/>
+          <w:szCs w:val="24"/>
+          <w:lang w:val="en-US"/>
+        </w:rPr>
+        <w:t xml:space="preserve"> (19</w:t>
       </w:r>
       <w:r>
         <w:rPr>
@@ -886,15 +1138,27 @@
         </w:rPr>
         <w:t xml:space="preserve">- </w:t>
       </w:r>
-      <w:r>
-        <w:rPr>
-          <w:rFonts w:ascii="Times New Roman" w:hAnsi="Times New Roman" w:cs="Times New Roman"/>
-          <w:b/>
-          <w:sz w:val="24"/>
-          <w:szCs w:val="24"/>
-          <w:lang w:val="en-US"/>
-        </w:rPr>
-        <w:t xml:space="preserve">Aymar </w:t>
+      <w:proofErr w:type="spellStart"/>
+      <w:r>
+        <w:rPr>
+          <w:rFonts w:ascii="Times New Roman" w:hAnsi="Times New Roman" w:cs="Times New Roman"/>
+          <w:b/>
+          <w:sz w:val="24"/>
+          <w:szCs w:val="24"/>
+          <w:lang w:val="en-US"/>
+        </w:rPr>
+        <w:t>Aymar</w:t>
+      </w:r>
+      <w:proofErr w:type="spellEnd"/>
+      <w:r>
+        <w:rPr>
+          <w:rFonts w:ascii="Times New Roman" w:hAnsi="Times New Roman" w:cs="Times New Roman"/>
+          <w:b/>
+          <w:sz w:val="24"/>
+          <w:szCs w:val="24"/>
+          <w:lang w:val="en-US"/>
+        </w:rPr>
+        <w:t xml:space="preserve"> </w:t>
       </w:r>
       <w:r>
         <w:rPr>
@@ -966,6 +1230,7 @@
         </w:rPr>
         <w:t xml:space="preserve">- </w:t>
       </w:r>
+      <w:proofErr w:type="spellStart"/>
       <w:r>
         <w:rPr>
           <w:rFonts w:ascii="Times New Roman" w:hAnsi="Times New Roman" w:cs="Times New Roman"/>
@@ -976,334 +1241,55 @@
         </w:rPr>
         <w:t>Dierna</w:t>
       </w:r>
-      <w:r>
-        <w:rPr>
-          <w:rFonts w:ascii="Times New Roman" w:hAnsi="Times New Roman" w:cs="Times New Roman"/>
-          <w:sz w:val="24"/>
-          <w:szCs w:val="24"/>
-          <w:lang w:val="en-US"/>
-        </w:rPr>
-        <w:t xml:space="preserve"> Aghestark (ex Tymeros)</w:t>
-      </w:r>
-    </w:p>
-    <w:p>
-      <w:pPr>
-        <w:pStyle w:val="NoSpacing"/>
-        <w:jc w:val="both"/>
-        <w:rPr>
-          <w:rFonts w:ascii="Times New Roman" w:hAnsi="Times New Roman" w:cs="Times New Roman"/>
-          <w:sz w:val="24"/>
-          <w:szCs w:val="24"/>
-          <w:lang w:val="en-US"/>
-        </w:rPr>
-      </w:pPr>
-      <w:r>
-        <w:rPr>
-          <w:rFonts w:ascii="Times New Roman" w:hAnsi="Times New Roman" w:cs="Times New Roman"/>
-          <w:sz w:val="24"/>
-          <w:szCs w:val="24"/>
-          <w:lang w:val="en-US"/>
-        </w:rPr>
-        <w:t xml:space="preserve">- </w:t>
-      </w:r>
-      <w:r>
-        <w:rPr>
-          <w:rFonts w:ascii="Times New Roman" w:hAnsi="Times New Roman" w:cs="Times New Roman"/>
-          <w:b/>
-          <w:sz w:val="24"/>
-          <w:szCs w:val="24"/>
-          <w:lang w:val="en-US"/>
-        </w:rPr>
-        <w:t xml:space="preserve">Ebel </w:t>
-      </w:r>
-      <w:r>
-        <w:rPr>
-          <w:rFonts w:ascii="Times New Roman" w:hAnsi="Times New Roman" w:cs="Times New Roman"/>
-          <w:sz w:val="24"/>
-          <w:szCs w:val="24"/>
-          <w:lang w:val="en-US"/>
-        </w:rPr>
-        <w:t>Cordin</w:t>
-      </w:r>
-    </w:p>
-    <w:p>
-      <w:pPr>
-        <w:pStyle w:val="NoSpacing"/>
-        <w:jc w:val="both"/>
-        <w:rPr>
-          <w:rFonts w:ascii="Times New Roman" w:hAnsi="Times New Roman" w:cs="Times New Roman"/>
-          <w:sz w:val="24"/>
-          <w:szCs w:val="24"/>
-          <w:lang w:val="en-US"/>
-        </w:rPr>
-      </w:pPr>
-      <w:r>
-        <w:rPr>
-          <w:rFonts w:ascii="Times New Roman" w:hAnsi="Times New Roman" w:cs="Times New Roman"/>
-          <w:sz w:val="24"/>
-          <w:szCs w:val="24"/>
-          <w:lang w:val="en-US"/>
-        </w:rPr>
-        <w:t xml:space="preserve">- </w:t>
-      </w:r>
-      <w:r>
-        <w:rPr>
-          <w:rFonts w:ascii="Times New Roman" w:hAnsi="Times New Roman" w:cs="Times New Roman"/>
-          <w:b/>
-          <w:sz w:val="24"/>
-          <w:szCs w:val="24"/>
-          <w:lang w:val="en-US"/>
-        </w:rPr>
-        <w:t>Elloria</w:t>
-      </w:r>
-      <w:r>
-        <w:rPr>
-          <w:rFonts w:ascii="Times New Roman" w:hAnsi="Times New Roman" w:cs="Times New Roman"/>
-          <w:sz w:val="24"/>
-          <w:szCs w:val="24"/>
-          <w:lang w:val="en-US"/>
-        </w:rPr>
-        <w:t xml:space="preserve"> Getheros (ex Moren)</w:t>
-      </w:r>
-    </w:p>
-    <w:p>
-      <w:pPr>
-        <w:pStyle w:val="NoSpacing"/>
-        <w:jc w:val="both"/>
-        <w:rPr>
-          <w:rFonts w:ascii="Times New Roman" w:hAnsi="Times New Roman" w:cs="Times New Roman"/>
-          <w:sz w:val="24"/>
-          <w:szCs w:val="24"/>
-          <w:lang w:val="en-US"/>
-        </w:rPr>
-      </w:pPr>
-      <w:r>
-        <w:rPr>
-          <w:rFonts w:ascii="Times New Roman" w:hAnsi="Times New Roman" w:cs="Times New Roman"/>
-          <w:sz w:val="24"/>
-          <w:szCs w:val="24"/>
-          <w:lang w:val="en-US"/>
-        </w:rPr>
-        <w:t xml:space="preserve">- </w:t>
-      </w:r>
-      <w:r>
-        <w:rPr>
-          <w:rFonts w:ascii="Times New Roman" w:hAnsi="Times New Roman" w:cs="Times New Roman"/>
-          <w:b/>
-          <w:sz w:val="24"/>
-          <w:szCs w:val="24"/>
-          <w:lang w:val="en-US"/>
-        </w:rPr>
-        <w:t xml:space="preserve">Eyron </w:t>
-      </w:r>
-      <w:r>
-        <w:rPr>
-          <w:rFonts w:ascii="Times New Roman" w:hAnsi="Times New Roman" w:cs="Times New Roman"/>
-          <w:sz w:val="24"/>
-          <w:szCs w:val="24"/>
-          <w:lang w:val="en-US"/>
-        </w:rPr>
-        <w:t>Athem</w:t>
-      </w:r>
-    </w:p>
-    <w:p>
-      <w:pPr>
-        <w:pStyle w:val="NoSpacing"/>
-        <w:jc w:val="both"/>
-        <w:rPr>
-          <w:rFonts w:ascii="Times New Roman" w:hAnsi="Times New Roman" w:cs="Times New Roman"/>
-          <w:sz w:val="24"/>
-          <w:szCs w:val="24"/>
-          <w:lang w:val="en-US"/>
-        </w:rPr>
-      </w:pPr>
-      <w:r>
-        <w:rPr>
-          <w:rFonts w:ascii="Times New Roman" w:hAnsi="Times New Roman" w:cs="Times New Roman"/>
-          <w:sz w:val="24"/>
-          <w:szCs w:val="24"/>
-          <w:lang w:val="en-US"/>
-        </w:rPr>
-        <w:t xml:space="preserve">- </w:t>
-      </w:r>
-      <w:r>
-        <w:rPr>
-          <w:rFonts w:ascii="Times New Roman" w:hAnsi="Times New Roman" w:cs="Times New Roman"/>
-          <w:b/>
-          <w:sz w:val="24"/>
-          <w:szCs w:val="24"/>
-          <w:lang w:val="en-US"/>
-        </w:rPr>
-        <w:t>Gennis</w:t>
-      </w:r>
-      <w:r>
-        <w:rPr>
-          <w:rFonts w:ascii="Times New Roman" w:hAnsi="Times New Roman" w:cs="Times New Roman"/>
-          <w:sz w:val="24"/>
-          <w:szCs w:val="24"/>
-          <w:lang w:val="en-US"/>
-        </w:rPr>
-        <w:t xml:space="preserve"> Aghestark</w:t>
-      </w:r>
-    </w:p>
-    <w:p>
-      <w:pPr>
-        <w:pStyle w:val="NoSpacing"/>
-        <w:jc w:val="both"/>
-        <w:rPr>
-          <w:rFonts w:ascii="Times New Roman" w:hAnsi="Times New Roman" w:cs="Times New Roman"/>
-          <w:sz w:val="24"/>
-          <w:szCs w:val="24"/>
-          <w:lang w:val="en-US"/>
-        </w:rPr>
-      </w:pPr>
-      <w:r>
-        <w:rPr>
-          <w:rFonts w:ascii="Times New Roman" w:hAnsi="Times New Roman" w:cs="Times New Roman"/>
-          <w:sz w:val="24"/>
-          <w:szCs w:val="24"/>
-          <w:lang w:val="en-US"/>
-        </w:rPr>
-        <w:t xml:space="preserve">- </w:t>
-      </w:r>
-      <w:r>
-        <w:rPr>
-          <w:rFonts w:ascii="Times New Roman" w:hAnsi="Times New Roman" w:cs="Times New Roman"/>
-          <w:b/>
-          <w:sz w:val="24"/>
-          <w:szCs w:val="24"/>
-          <w:lang w:val="en-US"/>
-        </w:rPr>
-        <w:t xml:space="preserve">Jak </w:t>
-      </w:r>
-      <w:r>
-        <w:rPr>
-          <w:rFonts w:ascii="Times New Roman" w:hAnsi="Times New Roman" w:cs="Times New Roman"/>
-          <w:sz w:val="24"/>
-          <w:szCs w:val="24"/>
-          <w:lang w:val="en-US"/>
-        </w:rPr>
-        <w:t>Rickstone</w:t>
-      </w:r>
-    </w:p>
-    <w:p>
-      <w:pPr>
-        <w:pStyle w:val="NoSpacing"/>
-        <w:jc w:val="both"/>
-        <w:rPr>
-          <w:rFonts w:ascii="Times New Roman" w:hAnsi="Times New Roman" w:cs="Times New Roman"/>
-          <w:sz w:val="24"/>
-          <w:szCs w:val="24"/>
-          <w:lang w:val="en-US"/>
-        </w:rPr>
-      </w:pPr>
-      <w:r>
-        <w:rPr>
-          <w:rFonts w:ascii="Times New Roman" w:hAnsi="Times New Roman" w:cs="Times New Roman"/>
-          <w:sz w:val="24"/>
-          <w:szCs w:val="24"/>
-          <w:lang w:val="en-US"/>
-        </w:rPr>
-        <w:t xml:space="preserve">- </w:t>
-      </w:r>
-      <w:r>
-        <w:rPr>
-          <w:rFonts w:ascii="Times New Roman" w:hAnsi="Times New Roman" w:cs="Times New Roman"/>
-          <w:b/>
-          <w:sz w:val="24"/>
-          <w:szCs w:val="24"/>
-          <w:lang w:val="en-US"/>
-        </w:rPr>
-        <w:t xml:space="preserve">Jeorg </w:t>
-      </w:r>
-      <w:r>
-        <w:rPr>
-          <w:rFonts w:ascii="Times New Roman" w:hAnsi="Times New Roman" w:cs="Times New Roman"/>
-          <w:sz w:val="24"/>
-          <w:szCs w:val="24"/>
-          <w:lang w:val="en-US"/>
-        </w:rPr>
-        <w:t>Martinn</w:t>
-      </w:r>
-    </w:p>
-    <w:p>
-      <w:pPr>
-        <w:pStyle w:val="NoSpacing"/>
-        <w:jc w:val="both"/>
-        <w:rPr>
-          <w:rFonts w:ascii="Times New Roman" w:hAnsi="Times New Roman" w:cs="Times New Roman"/>
-          <w:sz w:val="24"/>
-          <w:szCs w:val="24"/>
-          <w:lang w:val="en-US"/>
-        </w:rPr>
-      </w:pPr>
-      <w:r>
-        <w:rPr>
-          <w:rFonts w:ascii="Times New Roman" w:hAnsi="Times New Roman" w:cs="Times New Roman"/>
-          <w:sz w:val="24"/>
-          <w:szCs w:val="24"/>
-          <w:lang w:val="en-US"/>
-        </w:rPr>
-        <w:t xml:space="preserve">- </w:t>
-      </w:r>
-      <w:r>
-        <w:rPr>
-          <w:rFonts w:ascii="Times New Roman" w:hAnsi="Times New Roman" w:cs="Times New Roman"/>
-          <w:b/>
-          <w:sz w:val="24"/>
-          <w:szCs w:val="24"/>
-          <w:lang w:val="en-US"/>
-        </w:rPr>
-        <w:t>Joen</w:t>
-      </w:r>
-      <w:r>
-        <w:rPr>
-          <w:rFonts w:ascii="Times New Roman" w:hAnsi="Times New Roman" w:cs="Times New Roman"/>
-          <w:sz w:val="24"/>
-          <w:szCs w:val="24"/>
-          <w:lang w:val="en-US"/>
-        </w:rPr>
-        <w:t xml:space="preserve"> Aghestark (11)</w:t>
-      </w:r>
-    </w:p>
-    <w:p>
-      <w:pPr>
-        <w:pStyle w:val="NoSpacing"/>
-        <w:jc w:val="both"/>
-        <w:rPr>
-          <w:rFonts w:ascii="Times New Roman" w:hAnsi="Times New Roman" w:cs="Times New Roman"/>
-          <w:sz w:val="24"/>
-          <w:szCs w:val="24"/>
-          <w:lang w:val="en-US"/>
-        </w:rPr>
-      </w:pPr>
-      <w:r>
-        <w:rPr>
-          <w:rFonts w:ascii="Times New Roman" w:hAnsi="Times New Roman" w:cs="Times New Roman"/>
-          <w:sz w:val="24"/>
-          <w:szCs w:val="24"/>
-          <w:lang w:val="en-US"/>
-        </w:rPr>
-        <w:t xml:space="preserve">- </w:t>
-      </w:r>
-      <w:r>
-        <w:rPr>
-          <w:rFonts w:ascii="Times New Roman" w:hAnsi="Times New Roman" w:cs="Times New Roman"/>
-          <w:b/>
-          <w:sz w:val="24"/>
-          <w:szCs w:val="24"/>
-          <w:lang w:val="en-US"/>
-        </w:rPr>
-        <w:t xml:space="preserve">Joran </w:t>
-      </w:r>
-      <w:r>
-        <w:rPr>
-          <w:rFonts w:ascii="Times New Roman" w:hAnsi="Times New Roman" w:cs="Times New Roman"/>
-          <w:sz w:val="24"/>
-          <w:szCs w:val="24"/>
-          <w:lang w:val="en-US"/>
-        </w:rPr>
-        <w:t>Tymeros (MORT)</w:t>
+      <w:proofErr w:type="spellEnd"/>
+      <w:r>
+        <w:rPr>
+          <w:rFonts w:ascii="Times New Roman" w:hAnsi="Times New Roman" w:cs="Times New Roman"/>
+          <w:sz w:val="24"/>
+          <w:szCs w:val="24"/>
+          <w:lang w:val="en-US"/>
+        </w:rPr>
+        <w:t xml:space="preserve"> </w:t>
+      </w:r>
+      <w:proofErr w:type="spellStart"/>
+      <w:r>
+        <w:rPr>
+          <w:rFonts w:ascii="Times New Roman" w:hAnsi="Times New Roman" w:cs="Times New Roman"/>
+          <w:sz w:val="24"/>
+          <w:szCs w:val="24"/>
+          <w:lang w:val="en-US"/>
+        </w:rPr>
+        <w:t>Aghestark</w:t>
+      </w:r>
+      <w:proofErr w:type="spellEnd"/>
+      <w:r>
+        <w:rPr>
+          <w:rFonts w:ascii="Times New Roman" w:hAnsi="Times New Roman" w:cs="Times New Roman"/>
+          <w:sz w:val="24"/>
+          <w:szCs w:val="24"/>
+          <w:lang w:val="en-US"/>
+        </w:rPr>
+        <w:t xml:space="preserve"> (ex </w:t>
+      </w:r>
+      <w:proofErr w:type="spellStart"/>
+      <w:r>
+        <w:rPr>
+          <w:rFonts w:ascii="Times New Roman" w:hAnsi="Times New Roman" w:cs="Times New Roman"/>
+          <w:sz w:val="24"/>
+          <w:szCs w:val="24"/>
+          <w:lang w:val="en-US"/>
+        </w:rPr>
+        <w:t>Tymeros</w:t>
+      </w:r>
+      <w:proofErr w:type="spellEnd"/>
+      <w:r>
+        <w:rPr>
+          <w:rFonts w:ascii="Times New Roman" w:hAnsi="Times New Roman" w:cs="Times New Roman"/>
+          <w:sz w:val="24"/>
+          <w:szCs w:val="24"/>
+          <w:lang w:val="en-US"/>
+        </w:rPr>
+        <w:t>)</w:t>
       </w:r>
       <w:bookmarkStart w:id="0" w:name="_GoBack"/>
       <w:bookmarkEnd w:id="0"/>
@@ -1326,9 +1312,506 @@
           <w:szCs w:val="24"/>
           <w:lang w:val="en-US"/>
         </w:rPr>
+        <w:t xml:space="preserve">- </w:t>
+      </w:r>
+      <w:proofErr w:type="spellStart"/>
+      <w:r>
+        <w:rPr>
+          <w:rFonts w:ascii="Times New Roman" w:hAnsi="Times New Roman" w:cs="Times New Roman"/>
+          <w:b/>
+          <w:sz w:val="24"/>
+          <w:szCs w:val="24"/>
+          <w:lang w:val="en-US"/>
+        </w:rPr>
+        <w:t>Ebel</w:t>
+      </w:r>
+      <w:proofErr w:type="spellEnd"/>
+      <w:r>
+        <w:rPr>
+          <w:rFonts w:ascii="Times New Roman" w:hAnsi="Times New Roman" w:cs="Times New Roman"/>
+          <w:b/>
+          <w:sz w:val="24"/>
+          <w:szCs w:val="24"/>
+          <w:lang w:val="en-US"/>
+        </w:rPr>
+        <w:t xml:space="preserve"> </w:t>
+      </w:r>
+      <w:proofErr w:type="spellStart"/>
+      <w:r>
+        <w:rPr>
+          <w:rFonts w:ascii="Times New Roman" w:hAnsi="Times New Roman" w:cs="Times New Roman"/>
+          <w:sz w:val="24"/>
+          <w:szCs w:val="24"/>
+          <w:lang w:val="en-US"/>
+        </w:rPr>
+        <w:t>Cordin</w:t>
+      </w:r>
+      <w:proofErr w:type="spellEnd"/>
+    </w:p>
+    <w:p>
+      <w:pPr>
+        <w:pStyle w:val="NoSpacing"/>
+        <w:jc w:val="both"/>
+        <w:rPr>
+          <w:rFonts w:ascii="Times New Roman" w:hAnsi="Times New Roman" w:cs="Times New Roman"/>
+          <w:sz w:val="24"/>
+          <w:szCs w:val="24"/>
+          <w:lang w:val="en-US"/>
+        </w:rPr>
+      </w:pPr>
+      <w:r>
+        <w:rPr>
+          <w:rFonts w:ascii="Times New Roman" w:hAnsi="Times New Roman" w:cs="Times New Roman"/>
+          <w:sz w:val="24"/>
+          <w:szCs w:val="24"/>
+          <w:lang w:val="en-US"/>
+        </w:rPr>
+        <w:t xml:space="preserve">- </w:t>
+      </w:r>
+      <w:proofErr w:type="spellStart"/>
+      <w:r>
+        <w:rPr>
+          <w:rFonts w:ascii="Times New Roman" w:hAnsi="Times New Roman" w:cs="Times New Roman"/>
+          <w:b/>
+          <w:sz w:val="24"/>
+          <w:szCs w:val="24"/>
+          <w:lang w:val="en-US"/>
+        </w:rPr>
+        <w:t>Elloria</w:t>
+      </w:r>
+      <w:proofErr w:type="spellEnd"/>
+      <w:r>
+        <w:rPr>
+          <w:rFonts w:ascii="Times New Roman" w:hAnsi="Times New Roman" w:cs="Times New Roman"/>
+          <w:sz w:val="24"/>
+          <w:szCs w:val="24"/>
+          <w:lang w:val="en-US"/>
+        </w:rPr>
+        <w:t xml:space="preserve"> </w:t>
+      </w:r>
+      <w:proofErr w:type="spellStart"/>
+      <w:r>
+        <w:rPr>
+          <w:rFonts w:ascii="Times New Roman" w:hAnsi="Times New Roman" w:cs="Times New Roman"/>
+          <w:sz w:val="24"/>
+          <w:szCs w:val="24"/>
+          <w:lang w:val="en-US"/>
+        </w:rPr>
+        <w:t>Getheros</w:t>
+      </w:r>
+      <w:proofErr w:type="spellEnd"/>
+      <w:r>
+        <w:rPr>
+          <w:rFonts w:ascii="Times New Roman" w:hAnsi="Times New Roman" w:cs="Times New Roman"/>
+          <w:sz w:val="24"/>
+          <w:szCs w:val="24"/>
+          <w:lang w:val="en-US"/>
+        </w:rPr>
+        <w:t xml:space="preserve"> (ex </w:t>
+      </w:r>
+      <w:proofErr w:type="spellStart"/>
+      <w:r>
+        <w:rPr>
+          <w:rFonts w:ascii="Times New Roman" w:hAnsi="Times New Roman" w:cs="Times New Roman"/>
+          <w:sz w:val="24"/>
+          <w:szCs w:val="24"/>
+          <w:lang w:val="en-US"/>
+        </w:rPr>
+        <w:t>Moren</w:t>
+      </w:r>
+      <w:proofErr w:type="spellEnd"/>
+      <w:r>
+        <w:rPr>
+          <w:rFonts w:ascii="Times New Roman" w:hAnsi="Times New Roman" w:cs="Times New Roman"/>
+          <w:sz w:val="24"/>
+          <w:szCs w:val="24"/>
+          <w:lang w:val="en-US"/>
+        </w:rPr>
+        <w:t>)</w:t>
+      </w:r>
+    </w:p>
+    <w:p>
+      <w:pPr>
+        <w:pStyle w:val="NoSpacing"/>
+        <w:jc w:val="both"/>
+        <w:rPr>
+          <w:rFonts w:ascii="Times New Roman" w:hAnsi="Times New Roman" w:cs="Times New Roman"/>
+          <w:sz w:val="24"/>
+          <w:szCs w:val="24"/>
+          <w:lang w:val="en-US"/>
+        </w:rPr>
+      </w:pPr>
+      <w:r>
+        <w:rPr>
+          <w:rFonts w:ascii="Times New Roman" w:hAnsi="Times New Roman" w:cs="Times New Roman"/>
+          <w:sz w:val="24"/>
+          <w:szCs w:val="24"/>
+          <w:lang w:val="en-US"/>
+        </w:rPr>
+        <w:t xml:space="preserve">- </w:t>
+      </w:r>
+      <w:proofErr w:type="spellStart"/>
+      <w:r>
+        <w:rPr>
+          <w:rFonts w:ascii="Times New Roman" w:hAnsi="Times New Roman" w:cs="Times New Roman"/>
+          <w:b/>
+          <w:sz w:val="24"/>
+          <w:szCs w:val="24"/>
+          <w:lang w:val="en-US"/>
+        </w:rPr>
+        <w:t>Eyron</w:t>
+      </w:r>
+      <w:proofErr w:type="spellEnd"/>
+      <w:r>
+        <w:rPr>
+          <w:rFonts w:ascii="Times New Roman" w:hAnsi="Times New Roman" w:cs="Times New Roman"/>
+          <w:b/>
+          <w:sz w:val="24"/>
+          <w:szCs w:val="24"/>
+          <w:lang w:val="en-US"/>
+        </w:rPr>
+        <w:t xml:space="preserve"> </w:t>
+      </w:r>
+      <w:proofErr w:type="spellStart"/>
+      <w:r>
+        <w:rPr>
+          <w:rFonts w:ascii="Times New Roman" w:hAnsi="Times New Roman" w:cs="Times New Roman"/>
+          <w:sz w:val="24"/>
+          <w:szCs w:val="24"/>
+          <w:lang w:val="en-US"/>
+        </w:rPr>
+        <w:t>Athem</w:t>
+      </w:r>
+      <w:proofErr w:type="spellEnd"/>
+    </w:p>
+    <w:p>
+      <w:pPr>
+        <w:pStyle w:val="NoSpacing"/>
+        <w:jc w:val="both"/>
+        <w:rPr>
+          <w:rFonts w:ascii="Times New Roman" w:hAnsi="Times New Roman" w:cs="Times New Roman"/>
+          <w:sz w:val="24"/>
+          <w:szCs w:val="24"/>
+          <w:lang w:val="en-US"/>
+        </w:rPr>
+      </w:pPr>
+      <w:r>
+        <w:rPr>
+          <w:rFonts w:ascii="Times New Roman" w:hAnsi="Times New Roman" w:cs="Times New Roman"/>
+          <w:sz w:val="24"/>
+          <w:szCs w:val="24"/>
+          <w:lang w:val="en-US"/>
+        </w:rPr>
+        <w:t xml:space="preserve">- </w:t>
+      </w:r>
+      <w:proofErr w:type="spellStart"/>
+      <w:r>
+        <w:rPr>
+          <w:rFonts w:ascii="Times New Roman" w:hAnsi="Times New Roman" w:cs="Times New Roman"/>
+          <w:b/>
+          <w:sz w:val="24"/>
+          <w:szCs w:val="24"/>
+          <w:lang w:val="en-US"/>
+        </w:rPr>
+        <w:t>Gennis</w:t>
+      </w:r>
+      <w:proofErr w:type="spellEnd"/>
+      <w:r>
+        <w:rPr>
+          <w:rFonts w:ascii="Times New Roman" w:hAnsi="Times New Roman" w:cs="Times New Roman"/>
+          <w:sz w:val="24"/>
+          <w:szCs w:val="24"/>
+          <w:lang w:val="en-US"/>
+        </w:rPr>
+        <w:t xml:space="preserve"> </w:t>
+      </w:r>
+      <w:proofErr w:type="spellStart"/>
+      <w:r>
+        <w:rPr>
+          <w:rFonts w:ascii="Times New Roman" w:hAnsi="Times New Roman" w:cs="Times New Roman"/>
+          <w:sz w:val="24"/>
+          <w:szCs w:val="24"/>
+          <w:lang w:val="en-US"/>
+        </w:rPr>
+        <w:t>Aghestark</w:t>
+      </w:r>
+      <w:proofErr w:type="spellEnd"/>
+    </w:p>
+    <w:p>
+      <w:pPr>
+        <w:pStyle w:val="NoSpacing"/>
+        <w:jc w:val="both"/>
+        <w:rPr>
+          <w:rFonts w:ascii="Times New Roman" w:hAnsi="Times New Roman" w:cs="Times New Roman"/>
+          <w:b/>
+          <w:sz w:val="24"/>
+          <w:szCs w:val="24"/>
+          <w:lang w:val="en-US"/>
+        </w:rPr>
+      </w:pPr>
+      <w:r>
+        <w:rPr>
+          <w:rFonts w:ascii="Times New Roman" w:hAnsi="Times New Roman" w:cs="Times New Roman"/>
+          <w:sz w:val="24"/>
+          <w:szCs w:val="24"/>
+          <w:lang w:val="en-US"/>
+        </w:rPr>
+        <w:t xml:space="preserve">- </w:t>
+      </w:r>
+      <w:r>
+        <w:rPr>
+          <w:rFonts w:ascii="Times New Roman" w:hAnsi="Times New Roman" w:cs="Times New Roman"/>
+          <w:b/>
+          <w:sz w:val="24"/>
+          <w:szCs w:val="24"/>
+          <w:lang w:val="en-US"/>
+        </w:rPr>
+        <w:t>Harman</w:t>
+      </w:r>
+    </w:p>
+    <w:p>
+      <w:pPr>
+        <w:pStyle w:val="NoSpacing"/>
+        <w:jc w:val="both"/>
+        <w:rPr>
+          <w:rFonts w:ascii="Times New Roman" w:hAnsi="Times New Roman" w:cs="Times New Roman"/>
+          <w:sz w:val="24"/>
+          <w:szCs w:val="24"/>
+          <w:lang w:val="en-US"/>
+        </w:rPr>
+      </w:pPr>
+      <w:r>
+        <w:rPr>
+          <w:rFonts w:ascii="Times New Roman" w:hAnsi="Times New Roman" w:cs="Times New Roman"/>
+          <w:sz w:val="24"/>
+          <w:szCs w:val="24"/>
+          <w:lang w:val="en-US"/>
+        </w:rPr>
+        <w:t xml:space="preserve">- </w:t>
+      </w:r>
+      <w:proofErr w:type="spellStart"/>
+      <w:r>
+        <w:rPr>
+          <w:rFonts w:ascii="Times New Roman" w:hAnsi="Times New Roman" w:cs="Times New Roman"/>
+          <w:b/>
+          <w:sz w:val="24"/>
+          <w:szCs w:val="24"/>
+          <w:lang w:val="en-US"/>
+        </w:rPr>
+        <w:t>Jak</w:t>
+      </w:r>
+      <w:proofErr w:type="spellEnd"/>
+      <w:r>
+        <w:rPr>
+          <w:rFonts w:ascii="Times New Roman" w:hAnsi="Times New Roman" w:cs="Times New Roman"/>
+          <w:b/>
+          <w:sz w:val="24"/>
+          <w:szCs w:val="24"/>
+          <w:lang w:val="en-US"/>
+        </w:rPr>
+        <w:t xml:space="preserve"> </w:t>
+      </w:r>
+      <w:proofErr w:type="spellStart"/>
+      <w:r>
+        <w:rPr>
+          <w:rFonts w:ascii="Times New Roman" w:hAnsi="Times New Roman" w:cs="Times New Roman"/>
+          <w:sz w:val="24"/>
+          <w:szCs w:val="24"/>
+          <w:lang w:val="en-US"/>
+        </w:rPr>
+        <w:t>Rickstone</w:t>
+      </w:r>
+      <w:proofErr w:type="spellEnd"/>
+    </w:p>
+    <w:p>
+      <w:pPr>
+        <w:pStyle w:val="NoSpacing"/>
+        <w:jc w:val="both"/>
+        <w:rPr>
+          <w:rFonts w:ascii="Times New Roman" w:hAnsi="Times New Roman" w:cs="Times New Roman"/>
+          <w:sz w:val="24"/>
+          <w:szCs w:val="24"/>
+          <w:lang w:val="en-US"/>
+        </w:rPr>
+      </w:pPr>
+      <w:r>
+        <w:rPr>
+          <w:rFonts w:ascii="Times New Roman" w:hAnsi="Times New Roman" w:cs="Times New Roman"/>
+          <w:sz w:val="24"/>
+          <w:szCs w:val="24"/>
+          <w:lang w:val="en-US"/>
+        </w:rPr>
+        <w:t xml:space="preserve">- </w:t>
+      </w:r>
+      <w:proofErr w:type="spellStart"/>
+      <w:r>
+        <w:rPr>
+          <w:rFonts w:ascii="Times New Roman" w:hAnsi="Times New Roman" w:cs="Times New Roman"/>
+          <w:b/>
+          <w:sz w:val="24"/>
+          <w:szCs w:val="24"/>
+          <w:lang w:val="en-US"/>
+        </w:rPr>
+        <w:t>Jeorg</w:t>
+      </w:r>
+      <w:proofErr w:type="spellEnd"/>
+      <w:r>
+        <w:rPr>
+          <w:rFonts w:ascii="Times New Roman" w:hAnsi="Times New Roman" w:cs="Times New Roman"/>
+          <w:b/>
+          <w:sz w:val="24"/>
+          <w:szCs w:val="24"/>
+          <w:lang w:val="en-US"/>
+        </w:rPr>
+        <w:t xml:space="preserve"> </w:t>
+      </w:r>
+      <w:proofErr w:type="spellStart"/>
+      <w:r>
+        <w:rPr>
+          <w:rFonts w:ascii="Times New Roman" w:hAnsi="Times New Roman" w:cs="Times New Roman"/>
+          <w:sz w:val="24"/>
+          <w:szCs w:val="24"/>
+          <w:lang w:val="en-US"/>
+        </w:rPr>
+        <w:t>Martinn</w:t>
+      </w:r>
+      <w:proofErr w:type="spellEnd"/>
+    </w:p>
+    <w:p>
+      <w:pPr>
+        <w:pStyle w:val="NoSpacing"/>
+        <w:jc w:val="both"/>
+        <w:rPr>
+          <w:rFonts w:ascii="Times New Roman" w:hAnsi="Times New Roman" w:cs="Times New Roman"/>
+          <w:sz w:val="24"/>
+          <w:szCs w:val="24"/>
+          <w:lang w:val="en-US"/>
+        </w:rPr>
+      </w:pPr>
+      <w:r>
+        <w:rPr>
+          <w:rFonts w:ascii="Times New Roman" w:hAnsi="Times New Roman" w:cs="Times New Roman"/>
+          <w:sz w:val="24"/>
+          <w:szCs w:val="24"/>
+          <w:lang w:val="en-US"/>
+        </w:rPr>
         <w:lastRenderedPageBreak/>
         <w:t xml:space="preserve">- </w:t>
       </w:r>
+      <w:proofErr w:type="spellStart"/>
+      <w:r>
+        <w:rPr>
+          <w:rFonts w:ascii="Times New Roman" w:hAnsi="Times New Roman" w:cs="Times New Roman"/>
+          <w:b/>
+          <w:sz w:val="24"/>
+          <w:szCs w:val="24"/>
+          <w:lang w:val="en-US"/>
+        </w:rPr>
+        <w:t>Joen</w:t>
+      </w:r>
+      <w:proofErr w:type="spellEnd"/>
+      <w:r>
+        <w:rPr>
+          <w:rFonts w:ascii="Times New Roman" w:hAnsi="Times New Roman" w:cs="Times New Roman"/>
+          <w:sz w:val="24"/>
+          <w:szCs w:val="24"/>
+          <w:lang w:val="en-US"/>
+        </w:rPr>
+        <w:t xml:space="preserve"> </w:t>
+      </w:r>
+      <w:proofErr w:type="spellStart"/>
+      <w:r>
+        <w:rPr>
+          <w:rFonts w:ascii="Times New Roman" w:hAnsi="Times New Roman" w:cs="Times New Roman"/>
+          <w:sz w:val="24"/>
+          <w:szCs w:val="24"/>
+          <w:lang w:val="en-US"/>
+        </w:rPr>
+        <w:t>Aghestark</w:t>
+      </w:r>
+      <w:proofErr w:type="spellEnd"/>
+      <w:r>
+        <w:rPr>
+          <w:rFonts w:ascii="Times New Roman" w:hAnsi="Times New Roman" w:cs="Times New Roman"/>
+          <w:sz w:val="24"/>
+          <w:szCs w:val="24"/>
+          <w:lang w:val="en-US"/>
+        </w:rPr>
+        <w:t xml:space="preserve"> (11)</w:t>
+      </w:r>
+    </w:p>
+    <w:p>
+      <w:pPr>
+        <w:pStyle w:val="NoSpacing"/>
+        <w:jc w:val="both"/>
+        <w:rPr>
+          <w:rFonts w:ascii="Times New Roman" w:hAnsi="Times New Roman" w:cs="Times New Roman"/>
+          <w:sz w:val="24"/>
+          <w:szCs w:val="24"/>
+          <w:lang w:val="en-US"/>
+        </w:rPr>
+      </w:pPr>
+      <w:r>
+        <w:rPr>
+          <w:rFonts w:ascii="Times New Roman" w:hAnsi="Times New Roman" w:cs="Times New Roman"/>
+          <w:sz w:val="24"/>
+          <w:szCs w:val="24"/>
+          <w:lang w:val="en-US"/>
+        </w:rPr>
+        <w:t xml:space="preserve">- </w:t>
+      </w:r>
+      <w:r>
+        <w:rPr>
+          <w:rFonts w:ascii="Times New Roman" w:hAnsi="Times New Roman" w:cs="Times New Roman"/>
+          <w:b/>
+          <w:sz w:val="24"/>
+          <w:szCs w:val="24"/>
+          <w:lang w:val="en-US"/>
+        </w:rPr>
+        <w:t xml:space="preserve">Joran </w:t>
+      </w:r>
+      <w:proofErr w:type="spellStart"/>
+      <w:r>
+        <w:rPr>
+          <w:rFonts w:ascii="Times New Roman" w:hAnsi="Times New Roman" w:cs="Times New Roman"/>
+          <w:sz w:val="24"/>
+          <w:szCs w:val="24"/>
+          <w:lang w:val="en-US"/>
+        </w:rPr>
+        <w:t>Tymeros</w:t>
+      </w:r>
+      <w:proofErr w:type="spellEnd"/>
+      <w:r>
+        <w:rPr>
+          <w:rFonts w:ascii="Times New Roman" w:hAnsi="Times New Roman" w:cs="Times New Roman"/>
+          <w:sz w:val="24"/>
+          <w:szCs w:val="24"/>
+          <w:lang w:val="en-US"/>
+        </w:rPr>
+        <w:t xml:space="preserve"> (MORT)</w:t>
+      </w:r>
+    </w:p>
+    <w:p>
+      <w:pPr>
+        <w:pStyle w:val="NoSpacing"/>
+        <w:jc w:val="both"/>
+        <w:rPr>
+          <w:rFonts w:ascii="Times New Roman" w:hAnsi="Times New Roman" w:cs="Times New Roman"/>
+          <w:sz w:val="24"/>
+          <w:szCs w:val="24"/>
+          <w:lang w:val="en-US"/>
+        </w:rPr>
+      </w:pPr>
+      <w:r>
+        <w:rPr>
+          <w:rFonts w:ascii="Times New Roman" w:hAnsi="Times New Roman" w:cs="Times New Roman"/>
+          <w:sz w:val="24"/>
+          <w:szCs w:val="24"/>
+          <w:lang w:val="en-US"/>
+        </w:rPr>
+        <w:t xml:space="preserve">- </w:t>
+      </w:r>
+      <w:proofErr w:type="spellStart"/>
       <w:r>
         <w:rPr>
           <w:rFonts w:ascii="Times New Roman" w:hAnsi="Times New Roman" w:cs="Times New Roman"/>
@@ -1349,6 +1832,7 @@
         </w:rPr>
         <w:t>n</w:t>
       </w:r>
+      <w:proofErr w:type="spellEnd"/>
       <w:r>
         <w:rPr>
           <w:rFonts w:ascii="Times New Roman" w:hAnsi="Times New Roman" w:cs="Times New Roman"/>
@@ -1398,6 +1882,7 @@
         </w:rPr>
         <w:t xml:space="preserve">- </w:t>
       </w:r>
+      <w:proofErr w:type="spellStart"/>
       <w:r>
         <w:rPr>
           <w:rFonts w:ascii="Times New Roman" w:hAnsi="Times New Roman" w:cs="Times New Roman"/>
@@ -1408,14 +1893,35 @@
         </w:rPr>
         <w:t>Jornis</w:t>
       </w:r>
-      <w:r>
-        <w:rPr>
-          <w:rFonts w:ascii="Times New Roman" w:hAnsi="Times New Roman" w:cs="Times New Roman"/>
-          <w:sz w:val="24"/>
-          <w:szCs w:val="24"/>
-          <w:lang w:val="en-US"/>
-        </w:rPr>
-        <w:t xml:space="preserve"> Aghestark (15)</w:t>
+      <w:proofErr w:type="spellEnd"/>
+      <w:r>
+        <w:rPr>
+          <w:rFonts w:ascii="Times New Roman" w:hAnsi="Times New Roman" w:cs="Times New Roman"/>
+          <w:sz w:val="24"/>
+          <w:szCs w:val="24"/>
+          <w:lang w:val="en-US"/>
+        </w:rPr>
+        <w:t xml:space="preserve"> </w:t>
+      </w:r>
+      <w:proofErr w:type="spellStart"/>
+      <w:r>
+        <w:rPr>
+          <w:rFonts w:ascii="Times New Roman" w:hAnsi="Times New Roman" w:cs="Times New Roman"/>
+          <w:sz w:val="24"/>
+          <w:szCs w:val="24"/>
+          <w:lang w:val="en-US"/>
+        </w:rPr>
+        <w:t>Aghestark</w:t>
+      </w:r>
+      <w:proofErr w:type="spellEnd"/>
+      <w:r>
+        <w:rPr>
+          <w:rFonts w:ascii="Times New Roman" w:hAnsi="Times New Roman" w:cs="Times New Roman"/>
+          <w:sz w:val="24"/>
+          <w:szCs w:val="24"/>
+          <w:lang w:val="en-US"/>
+        </w:rPr>
+        <w:t xml:space="preserve"> (15)</w:t>
       </w:r>
     </w:p>
     <w:p>
@@ -1456,21 +1962,67 @@
         <w:jc w:val="both"/>
         <w:rPr>
           <w:rFonts w:ascii="Times New Roman" w:hAnsi="Times New Roman" w:cs="Times New Roman"/>
-          <w:sz w:val="24"/>
-          <w:szCs w:val="24"/>
-          <w:lang w:val="en-US"/>
-        </w:rPr>
-      </w:pPr>
-      <w:r>
-        <w:rPr>
-          <w:rFonts w:ascii="Times New Roman" w:hAnsi="Times New Roman" w:cs="Times New Roman"/>
-          <w:b/>
-          <w:sz w:val="24"/>
-          <w:szCs w:val="24"/>
-          <w:lang w:val="en-US"/>
-        </w:rPr>
-        <w:t xml:space="preserve">- Katar </w:t>
-      </w:r>
+          <w:b/>
+          <w:sz w:val="24"/>
+          <w:szCs w:val="24"/>
+          <w:lang w:val="en-US"/>
+        </w:rPr>
+      </w:pPr>
+      <w:r>
+        <w:rPr>
+          <w:rFonts w:ascii="Times New Roman" w:hAnsi="Times New Roman" w:cs="Times New Roman"/>
+          <w:b/>
+          <w:sz w:val="24"/>
+          <w:szCs w:val="24"/>
+          <w:lang w:val="en-US"/>
+        </w:rPr>
+        <w:t>- Karl</w:t>
+      </w:r>
+    </w:p>
+    <w:p>
+      <w:pPr>
+        <w:pStyle w:val="NoSpacing"/>
+        <w:jc w:val="both"/>
+        <w:rPr>
+          <w:rFonts w:ascii="Times New Roman" w:hAnsi="Times New Roman" w:cs="Times New Roman"/>
+          <w:sz w:val="24"/>
+          <w:szCs w:val="24"/>
+          <w:lang w:val="en-US"/>
+        </w:rPr>
+      </w:pPr>
+      <w:r>
+        <w:rPr>
+          <w:rFonts w:ascii="Times New Roman" w:hAnsi="Times New Roman" w:cs="Times New Roman"/>
+          <w:b/>
+          <w:sz w:val="24"/>
+          <w:szCs w:val="24"/>
+          <w:lang w:val="en-US"/>
+        </w:rPr>
+        <w:t xml:space="preserve">- </w:t>
+      </w:r>
+      <w:proofErr w:type="spellStart"/>
+      <w:r>
+        <w:rPr>
+          <w:rFonts w:ascii="Times New Roman" w:hAnsi="Times New Roman" w:cs="Times New Roman"/>
+          <w:b/>
+          <w:sz w:val="24"/>
+          <w:szCs w:val="24"/>
+          <w:lang w:val="en-US"/>
+        </w:rPr>
+        <w:t>Katar</w:t>
+      </w:r>
+      <w:proofErr w:type="spellEnd"/>
+      <w:r>
+        <w:rPr>
+          <w:rFonts w:ascii="Times New Roman" w:hAnsi="Times New Roman" w:cs="Times New Roman"/>
+          <w:b/>
+          <w:sz w:val="24"/>
+          <w:szCs w:val="24"/>
+          <w:lang w:val="en-US"/>
+        </w:rPr>
+        <w:t xml:space="preserve"> </w:t>
+      </w:r>
+      <w:proofErr w:type="spellStart"/>
       <w:r>
         <w:rPr>
           <w:rFonts w:ascii="Times New Roman" w:hAnsi="Times New Roman" w:cs="Times New Roman"/>
@@ -1480,36 +2032,49 @@
         </w:rPr>
         <w:t>Destheros</w:t>
       </w:r>
-    </w:p>
-    <w:p>
-      <w:pPr>
-        <w:pStyle w:val="NoSpacing"/>
-        <w:jc w:val="both"/>
-        <w:rPr>
-          <w:rFonts w:ascii="Times New Roman" w:hAnsi="Times New Roman" w:cs="Times New Roman"/>
-          <w:sz w:val="24"/>
-          <w:szCs w:val="24"/>
-          <w:lang w:val="en-US"/>
-        </w:rPr>
-      </w:pPr>
-      <w:r>
-        <w:rPr>
-          <w:rFonts w:ascii="Times New Roman" w:hAnsi="Times New Roman" w:cs="Times New Roman"/>
-          <w:sz w:val="24"/>
-          <w:szCs w:val="24"/>
-          <w:lang w:val="en-US"/>
-        </w:rPr>
-        <w:t xml:space="preserve">- </w:t>
-      </w:r>
-      <w:r>
-        <w:rPr>
-          <w:rFonts w:ascii="Times New Roman" w:hAnsi="Times New Roman" w:cs="Times New Roman"/>
-          <w:b/>
-          <w:sz w:val="24"/>
-          <w:szCs w:val="24"/>
-          <w:lang w:val="en-US"/>
-        </w:rPr>
-        <w:t xml:space="preserve">Keina </w:t>
+      <w:proofErr w:type="spellEnd"/>
+    </w:p>
+    <w:p>
+      <w:pPr>
+        <w:pStyle w:val="NoSpacing"/>
+        <w:jc w:val="both"/>
+        <w:rPr>
+          <w:rFonts w:ascii="Times New Roman" w:hAnsi="Times New Roman" w:cs="Times New Roman"/>
+          <w:sz w:val="24"/>
+          <w:szCs w:val="24"/>
+          <w:lang w:val="en-US"/>
+        </w:rPr>
+      </w:pPr>
+      <w:r>
+        <w:rPr>
+          <w:rFonts w:ascii="Times New Roman" w:hAnsi="Times New Roman" w:cs="Times New Roman"/>
+          <w:sz w:val="24"/>
+          <w:szCs w:val="24"/>
+          <w:lang w:val="en-US"/>
+        </w:rPr>
+        <w:t xml:space="preserve">- </w:t>
+      </w:r>
+      <w:proofErr w:type="spellStart"/>
+      <w:r>
+        <w:rPr>
+          <w:rFonts w:ascii="Times New Roman" w:hAnsi="Times New Roman" w:cs="Times New Roman"/>
+          <w:b/>
+          <w:sz w:val="24"/>
+          <w:szCs w:val="24"/>
+          <w:lang w:val="en-US"/>
+        </w:rPr>
+        <w:t>Keina</w:t>
+      </w:r>
+      <w:proofErr w:type="spellEnd"/>
+      <w:r>
+        <w:rPr>
+          <w:rFonts w:ascii="Times New Roman" w:hAnsi="Times New Roman" w:cs="Times New Roman"/>
+          <w:b/>
+          <w:sz w:val="24"/>
+          <w:szCs w:val="24"/>
+          <w:lang w:val="en-US"/>
+        </w:rPr>
+        <w:t xml:space="preserve"> </w:t>
       </w:r>
       <w:r>
         <w:rPr>
@@ -1549,7 +2114,29 @@
           <w:szCs w:val="24"/>
           <w:lang w:val="en-US"/>
         </w:rPr>
-        <w:t xml:space="preserve"> Keyn </w:t>
+        <w:t xml:space="preserve"> </w:t>
+      </w:r>
+      <w:proofErr w:type="spellStart"/>
+      <w:r>
+        <w:rPr>
+          <w:rFonts w:ascii="Times New Roman" w:hAnsi="Times New Roman" w:cs="Times New Roman"/>
+          <w:b/>
+          <w:sz w:val="24"/>
+          <w:szCs w:val="24"/>
+          <w:lang w:val="en-US"/>
+        </w:rPr>
+        <w:t>Keyn</w:t>
+      </w:r>
+      <w:proofErr w:type="spellEnd"/>
+      <w:r>
+        <w:rPr>
+          <w:rFonts w:ascii="Times New Roman" w:hAnsi="Times New Roman" w:cs="Times New Roman"/>
+          <w:b/>
+          <w:sz w:val="24"/>
+          <w:szCs w:val="24"/>
+          <w:lang w:val="en-US"/>
+        </w:rPr>
+        <w:t xml:space="preserve"> </w:t>
       </w:r>
       <w:r>
         <w:rPr>
@@ -1600,6 +2187,7 @@
         </w:rPr>
         <w:t xml:space="preserve">Kilmer </w:t>
       </w:r>
+      <w:proofErr w:type="spellStart"/>
       <w:r>
         <w:rPr>
           <w:rFonts w:ascii="Times New Roman" w:hAnsi="Times New Roman" w:cs="Times New Roman"/>
@@ -1609,6 +2197,7 @@
         </w:rPr>
         <w:t>Andorsen</w:t>
       </w:r>
+      <w:proofErr w:type="spellEnd"/>
     </w:p>
     <w:p>
       <w:pPr>
@@ -1647,8 +2236,19 @@
           <w:szCs w:val="24"/>
           <w:lang w:val="en-US"/>
         </w:rPr>
-        <w:t xml:space="preserve"> Getheros</w:t>
-      </w:r>
+        <w:t xml:space="preserve"> </w:t>
+      </w:r>
+      <w:proofErr w:type="spellStart"/>
+      <w:r>
+        <w:rPr>
+          <w:rFonts w:ascii="Times New Roman" w:hAnsi="Times New Roman" w:cs="Times New Roman"/>
+          <w:sz w:val="24"/>
+          <w:szCs w:val="24"/>
+          <w:lang w:val="en-US"/>
+        </w:rPr>
+        <w:t>Getheros</w:t>
+      </w:r>
+      <w:proofErr w:type="spellEnd"/>
       <w:r>
         <w:rPr>
           <w:rFonts w:ascii="Times New Roman" w:hAnsi="Times New Roman" w:cs="Times New Roman"/>
@@ -1667,38 +2267,56 @@
           <w:rFonts w:ascii="Times New Roman" w:hAnsi="Times New Roman" w:cs="Times New Roman"/>
           <w:sz w:val="24"/>
           <w:szCs w:val="24"/>
-        </w:rPr>
-      </w:pPr>
-      <w:r>
-        <w:rPr>
-          <w:rFonts w:ascii="Times New Roman" w:hAnsi="Times New Roman" w:cs="Times New Roman"/>
-          <w:sz w:val="24"/>
-          <w:szCs w:val="24"/>
-        </w:rPr>
-        <w:t xml:space="preserve">- </w:t>
-      </w:r>
-      <w:r>
-        <w:rPr>
-          <w:rFonts w:ascii="Times New Roman" w:hAnsi="Times New Roman" w:cs="Times New Roman"/>
-          <w:b/>
-          <w:sz w:val="24"/>
-          <w:szCs w:val="24"/>
+          <w:lang w:val="en-US"/>
+        </w:rPr>
+      </w:pPr>
+      <w:r>
+        <w:rPr>
+          <w:rFonts w:ascii="Times New Roman" w:hAnsi="Times New Roman" w:cs="Times New Roman"/>
+          <w:sz w:val="24"/>
+          <w:szCs w:val="24"/>
+          <w:lang w:val="en-US"/>
+        </w:rPr>
+        <w:t xml:space="preserve">- </w:t>
+      </w:r>
+      <w:proofErr w:type="spellStart"/>
+      <w:r>
+        <w:rPr>
+          <w:rFonts w:ascii="Times New Roman" w:hAnsi="Times New Roman" w:cs="Times New Roman"/>
+          <w:b/>
+          <w:sz w:val="24"/>
+          <w:szCs w:val="24"/>
+          <w:lang w:val="en-US"/>
         </w:rPr>
         <w:t>Larkand</w:t>
       </w:r>
-      <w:r>
-        <w:rPr>
-          <w:rFonts w:ascii="Times New Roman" w:hAnsi="Times New Roman" w:cs="Times New Roman"/>
-          <w:sz w:val="24"/>
-          <w:szCs w:val="24"/>
-        </w:rPr>
-        <w:t xml:space="preserve"> Tymeros</w:t>
-      </w:r>
-      <w:r>
-        <w:rPr>
-          <w:rFonts w:ascii="Times New Roman" w:hAnsi="Times New Roman" w:cs="Times New Roman"/>
-          <w:sz w:val="24"/>
-          <w:szCs w:val="24"/>
+      <w:proofErr w:type="spellEnd"/>
+      <w:r>
+        <w:rPr>
+          <w:rFonts w:ascii="Times New Roman" w:hAnsi="Times New Roman" w:cs="Times New Roman"/>
+          <w:sz w:val="24"/>
+          <w:szCs w:val="24"/>
+          <w:lang w:val="en-US"/>
+        </w:rPr>
+        <w:t xml:space="preserve"> </w:t>
+      </w:r>
+      <w:proofErr w:type="spellStart"/>
+      <w:r>
+        <w:rPr>
+          <w:rFonts w:ascii="Times New Roman" w:hAnsi="Times New Roman" w:cs="Times New Roman"/>
+          <w:sz w:val="24"/>
+          <w:szCs w:val="24"/>
+          <w:lang w:val="en-US"/>
+        </w:rPr>
+        <w:t>Tymeros</w:t>
+      </w:r>
+      <w:proofErr w:type="spellEnd"/>
+      <w:r>
+        <w:rPr>
+          <w:rFonts w:ascii="Times New Roman" w:hAnsi="Times New Roman" w:cs="Times New Roman"/>
+          <w:sz w:val="24"/>
+          <w:szCs w:val="24"/>
+          <w:lang w:val="en-US"/>
         </w:rPr>
         <w:t xml:space="preserve"> (MORT)</w:t>
       </w:r>
@@ -1721,14 +2339,25 @@
         </w:rPr>
         <w:t xml:space="preserve">- </w:t>
       </w:r>
-      <w:r>
-        <w:rPr>
-          <w:rFonts w:ascii="Times New Roman" w:hAnsi="Times New Roman" w:cs="Times New Roman"/>
-          <w:b/>
-          <w:sz w:val="24"/>
-          <w:szCs w:val="24"/>
-        </w:rPr>
-        <w:t xml:space="preserve">Lorel </w:t>
+      <w:proofErr w:type="spellStart"/>
+      <w:r>
+        <w:rPr>
+          <w:rFonts w:ascii="Times New Roman" w:hAnsi="Times New Roman" w:cs="Times New Roman"/>
+          <w:b/>
+          <w:sz w:val="24"/>
+          <w:szCs w:val="24"/>
+        </w:rPr>
+        <w:t>Lorel</w:t>
+      </w:r>
+      <w:proofErr w:type="spellEnd"/>
+      <w:r>
+        <w:rPr>
+          <w:rFonts w:ascii="Times New Roman" w:hAnsi="Times New Roman" w:cs="Times New Roman"/>
+          <w:b/>
+          <w:sz w:val="24"/>
+          <w:szCs w:val="24"/>
+        </w:rPr>
+        <w:t xml:space="preserve"> </w:t>
       </w:r>
       <w:r>
         <w:rPr>
@@ -1781,6 +2410,7 @@
         </w:rPr>
         <w:t xml:space="preserve">- </w:t>
       </w:r>
+      <w:proofErr w:type="spellStart"/>
       <w:r>
         <w:rPr>
           <w:rFonts w:ascii="Times New Roman" w:hAnsi="Times New Roman" w:cs="Times New Roman"/>
@@ -1790,14 +2420,25 @@
         </w:rPr>
         <w:t>Lorkan</w:t>
       </w:r>
-      <w:r>
-        <w:rPr>
-          <w:rFonts w:ascii="Times New Roman" w:hAnsi="Times New Roman" w:cs="Times New Roman"/>
-          <w:sz w:val="24"/>
-          <w:szCs w:val="24"/>
-        </w:rPr>
-        <w:t xml:space="preserve"> Tymeros</w:t>
-      </w:r>
+      <w:proofErr w:type="spellEnd"/>
+      <w:r>
+        <w:rPr>
+          <w:rFonts w:ascii="Times New Roman" w:hAnsi="Times New Roman" w:cs="Times New Roman"/>
+          <w:sz w:val="24"/>
+          <w:szCs w:val="24"/>
+        </w:rPr>
+        <w:t xml:space="preserve"> </w:t>
+      </w:r>
+      <w:proofErr w:type="spellStart"/>
+      <w:r>
+        <w:rPr>
+          <w:rFonts w:ascii="Times New Roman" w:hAnsi="Times New Roman" w:cs="Times New Roman"/>
+          <w:sz w:val="24"/>
+          <w:szCs w:val="24"/>
+        </w:rPr>
+        <w:t>Tymeros</w:t>
+      </w:r>
+      <w:proofErr w:type="spellEnd"/>
       <w:r>
         <w:rPr>
           <w:rFonts w:ascii="Times New Roman" w:hAnsi="Times New Roman" w:cs="Times New Roman"/>
@@ -1825,14 +2466,25 @@
         </w:rPr>
         <w:t xml:space="preserve">- </w:t>
       </w:r>
-      <w:r>
-        <w:rPr>
-          <w:rFonts w:ascii="Times New Roman" w:hAnsi="Times New Roman" w:cs="Times New Roman"/>
-          <w:b/>
-          <w:sz w:val="24"/>
-          <w:szCs w:val="24"/>
-        </w:rPr>
-        <w:t xml:space="preserve">Lukar </w:t>
+      <w:proofErr w:type="spellStart"/>
+      <w:r>
+        <w:rPr>
+          <w:rFonts w:ascii="Times New Roman" w:hAnsi="Times New Roman" w:cs="Times New Roman"/>
+          <w:b/>
+          <w:sz w:val="24"/>
+          <w:szCs w:val="24"/>
+        </w:rPr>
+        <w:t>Lukar</w:t>
+      </w:r>
+      <w:proofErr w:type="spellEnd"/>
+      <w:r>
+        <w:rPr>
+          <w:rFonts w:ascii="Times New Roman" w:hAnsi="Times New Roman" w:cs="Times New Roman"/>
+          <w:b/>
+          <w:sz w:val="24"/>
+          <w:szCs w:val="24"/>
+        </w:rPr>
+        <w:t xml:space="preserve"> </w:t>
       </w:r>
       <w:r>
         <w:rPr>
@@ -1861,6 +2513,7 @@
         </w:rPr>
         <w:t xml:space="preserve">- </w:t>
       </w:r>
+      <w:proofErr w:type="spellStart"/>
       <w:r>
         <w:rPr>
           <w:rFonts w:ascii="Times New Roman" w:hAnsi="Times New Roman" w:cs="Times New Roman"/>
@@ -1870,13 +2523,32 @@
         </w:rPr>
         <w:t>Mindra</w:t>
       </w:r>
-      <w:r>
-        <w:rPr>
-          <w:rFonts w:ascii="Times New Roman" w:hAnsi="Times New Roman" w:cs="Times New Roman"/>
-          <w:sz w:val="24"/>
-          <w:szCs w:val="24"/>
-        </w:rPr>
-        <w:t xml:space="preserve"> Tymeros (12)</w:t>
+      <w:proofErr w:type="spellEnd"/>
+      <w:r>
+        <w:rPr>
+          <w:rFonts w:ascii="Times New Roman" w:hAnsi="Times New Roman" w:cs="Times New Roman"/>
+          <w:sz w:val="24"/>
+          <w:szCs w:val="24"/>
+        </w:rPr>
+        <w:t xml:space="preserve"> </w:t>
+      </w:r>
+      <w:proofErr w:type="spellStart"/>
+      <w:r>
+        <w:rPr>
+          <w:rFonts w:ascii="Times New Roman" w:hAnsi="Times New Roman" w:cs="Times New Roman"/>
+          <w:sz w:val="24"/>
+          <w:szCs w:val="24"/>
+        </w:rPr>
+        <w:t>Tymeros</w:t>
+      </w:r>
+      <w:proofErr w:type="spellEnd"/>
+      <w:r>
+        <w:rPr>
+          <w:rFonts w:ascii="Times New Roman" w:hAnsi="Times New Roman" w:cs="Times New Roman"/>
+          <w:sz w:val="24"/>
+          <w:szCs w:val="24"/>
+        </w:rPr>
+        <w:t xml:space="preserve"> (12)</w:t>
       </w:r>
     </w:p>
     <w:p>
@@ -1936,6 +2608,7 @@
         </w:rPr>
         <w:t xml:space="preserve">- </w:t>
       </w:r>
+      <w:proofErr w:type="spellStart"/>
       <w:r>
         <w:rPr>
           <w:rFonts w:ascii="Times New Roman" w:hAnsi="Times New Roman" w:cs="Times New Roman"/>
@@ -1946,6 +2619,7 @@
         </w:rPr>
         <w:t>Nilwaën</w:t>
       </w:r>
+      <w:proofErr w:type="spellEnd"/>
       <w:r>
         <w:rPr>
           <w:rFonts w:ascii="Times New Roman" w:hAnsi="Times New Roman" w:cs="Times New Roman"/>
@@ -1986,46 +2660,90 @@
         </w:rPr>
         <w:t xml:space="preserve">- </w:t>
       </w:r>
-      <w:r>
-        <w:rPr>
-          <w:rFonts w:ascii="Times New Roman" w:hAnsi="Times New Roman" w:cs="Times New Roman"/>
-          <w:b/>
-          <w:sz w:val="24"/>
-          <w:szCs w:val="24"/>
-          <w:lang w:val="en-US"/>
-        </w:rPr>
-        <w:t xml:space="preserve">Olovia </w:t>
-      </w:r>
-      <w:r>
-        <w:rPr>
-          <w:rFonts w:ascii="Times New Roman" w:hAnsi="Times New Roman" w:cs="Times New Roman"/>
-          <w:sz w:val="24"/>
-          <w:szCs w:val="24"/>
-          <w:lang w:val="en-US"/>
-        </w:rPr>
-        <w:t>Destheros (ex Getheros)</w:t>
-      </w:r>
-    </w:p>
-    <w:p>
-      <w:pPr>
-        <w:pStyle w:val="NoSpacing"/>
-        <w:jc w:val="both"/>
-        <w:rPr>
-          <w:rFonts w:ascii="Times New Roman" w:hAnsi="Times New Roman" w:cs="Times New Roman"/>
-          <w:sz w:val="24"/>
-          <w:szCs w:val="24"/>
-          <w:lang w:val="en-US"/>
-        </w:rPr>
-      </w:pPr>
-      <w:r>
-        <w:rPr>
-          <w:rFonts w:ascii="Times New Roman" w:hAnsi="Times New Roman" w:cs="Times New Roman"/>
-          <w:sz w:val="24"/>
-          <w:szCs w:val="24"/>
-          <w:lang w:val="en-US"/>
-        </w:rPr>
-        <w:t xml:space="preserve">- </w:t>
-      </w:r>
+      <w:proofErr w:type="spellStart"/>
+      <w:r>
+        <w:rPr>
+          <w:rFonts w:ascii="Times New Roman" w:hAnsi="Times New Roman" w:cs="Times New Roman"/>
+          <w:b/>
+          <w:sz w:val="24"/>
+          <w:szCs w:val="24"/>
+          <w:lang w:val="en-US"/>
+        </w:rPr>
+        <w:t>Olovia</w:t>
+      </w:r>
+      <w:proofErr w:type="spellEnd"/>
+      <w:r>
+        <w:rPr>
+          <w:rFonts w:ascii="Times New Roman" w:hAnsi="Times New Roman" w:cs="Times New Roman"/>
+          <w:b/>
+          <w:sz w:val="24"/>
+          <w:szCs w:val="24"/>
+          <w:lang w:val="en-US"/>
+        </w:rPr>
+        <w:t xml:space="preserve"> </w:t>
+      </w:r>
+      <w:proofErr w:type="spellStart"/>
+      <w:r>
+        <w:rPr>
+          <w:rFonts w:ascii="Times New Roman" w:hAnsi="Times New Roman" w:cs="Times New Roman"/>
+          <w:sz w:val="24"/>
+          <w:szCs w:val="24"/>
+          <w:lang w:val="en-US"/>
+        </w:rPr>
+        <w:t>Destheros</w:t>
+      </w:r>
+      <w:proofErr w:type="spellEnd"/>
+      <w:r>
+        <w:rPr>
+          <w:rFonts w:ascii="Times New Roman" w:hAnsi="Times New Roman" w:cs="Times New Roman"/>
+          <w:sz w:val="24"/>
+          <w:szCs w:val="24"/>
+          <w:lang w:val="en-US"/>
+        </w:rPr>
+        <w:t xml:space="preserve"> (ex </w:t>
+      </w:r>
+      <w:proofErr w:type="spellStart"/>
+      <w:r>
+        <w:rPr>
+          <w:rFonts w:ascii="Times New Roman" w:hAnsi="Times New Roman" w:cs="Times New Roman"/>
+          <w:sz w:val="24"/>
+          <w:szCs w:val="24"/>
+          <w:lang w:val="en-US"/>
+        </w:rPr>
+        <w:t>Getheros</w:t>
+      </w:r>
+      <w:proofErr w:type="spellEnd"/>
+      <w:r>
+        <w:rPr>
+          <w:rFonts w:ascii="Times New Roman" w:hAnsi="Times New Roman" w:cs="Times New Roman"/>
+          <w:sz w:val="24"/>
+          <w:szCs w:val="24"/>
+          <w:lang w:val="en-US"/>
+        </w:rPr>
+        <w:t>)</w:t>
+      </w:r>
+    </w:p>
+    <w:p>
+      <w:pPr>
+        <w:pStyle w:val="NoSpacing"/>
+        <w:jc w:val="both"/>
+        <w:rPr>
+          <w:rFonts w:ascii="Times New Roman" w:hAnsi="Times New Roman" w:cs="Times New Roman"/>
+          <w:sz w:val="24"/>
+          <w:szCs w:val="24"/>
+          <w:lang w:val="en-US"/>
+        </w:rPr>
+      </w:pPr>
+      <w:r>
+        <w:rPr>
+          <w:rFonts w:ascii="Times New Roman" w:hAnsi="Times New Roman" w:cs="Times New Roman"/>
+          <w:sz w:val="24"/>
+          <w:szCs w:val="24"/>
+          <w:lang w:val="en-US"/>
+        </w:rPr>
+        <w:t xml:space="preserve">- </w:t>
+      </w:r>
+      <w:proofErr w:type="spellStart"/>
       <w:r>
         <w:rPr>
           <w:rFonts w:ascii="Times New Roman" w:hAnsi="Times New Roman" w:cs="Times New Roman"/>
@@ -2036,15 +2754,70 @@
         </w:rPr>
         <w:t>Onis</w:t>
       </w:r>
-      <w:r>
-        <w:rPr>
-          <w:rFonts w:ascii="Times New Roman" w:hAnsi="Times New Roman" w:cs="Times New Roman"/>
-          <w:sz w:val="24"/>
-          <w:szCs w:val="24"/>
-          <w:lang w:val="en-US"/>
-        </w:rPr>
-        <w:t xml:space="preserve"> Tymeros (18)</w:t>
-      </w:r>
+      <w:proofErr w:type="spellEnd"/>
+      <w:r>
+        <w:rPr>
+          <w:rFonts w:ascii="Times New Roman" w:hAnsi="Times New Roman" w:cs="Times New Roman"/>
+          <w:sz w:val="24"/>
+          <w:szCs w:val="24"/>
+          <w:lang w:val="en-US"/>
+        </w:rPr>
+        <w:t xml:space="preserve"> </w:t>
+      </w:r>
+      <w:proofErr w:type="spellStart"/>
+      <w:r>
+        <w:rPr>
+          <w:rFonts w:ascii="Times New Roman" w:hAnsi="Times New Roman" w:cs="Times New Roman"/>
+          <w:sz w:val="24"/>
+          <w:szCs w:val="24"/>
+          <w:lang w:val="en-US"/>
+        </w:rPr>
+        <w:t>Tymeros</w:t>
+      </w:r>
+      <w:proofErr w:type="spellEnd"/>
+      <w:r>
+        <w:rPr>
+          <w:rFonts w:ascii="Times New Roman" w:hAnsi="Times New Roman" w:cs="Times New Roman"/>
+          <w:sz w:val="24"/>
+          <w:szCs w:val="24"/>
+          <w:lang w:val="en-US"/>
+        </w:rPr>
+        <w:t xml:space="preserve"> (18)</w:t>
+      </w:r>
+    </w:p>
+    <w:p>
+      <w:pPr>
+        <w:pStyle w:val="NoSpacing"/>
+        <w:jc w:val="both"/>
+        <w:rPr>
+          <w:rFonts w:ascii="Times New Roman" w:hAnsi="Times New Roman" w:cs="Times New Roman"/>
+          <w:b/>
+          <w:sz w:val="24"/>
+          <w:szCs w:val="24"/>
+          <w:lang w:val="en-US"/>
+        </w:rPr>
+      </w:pPr>
+      <w:r>
+        <w:rPr>
+          <w:rFonts w:ascii="Times New Roman" w:hAnsi="Times New Roman" w:cs="Times New Roman"/>
+          <w:sz w:val="24"/>
+          <w:szCs w:val="24"/>
+          <w:lang w:val="en-US"/>
+        </w:rPr>
+        <w:t xml:space="preserve">- </w:t>
+      </w:r>
+      <w:proofErr w:type="spellStart"/>
+      <w:r>
+        <w:rPr>
+          <w:rFonts w:ascii="Times New Roman" w:hAnsi="Times New Roman" w:cs="Times New Roman"/>
+          <w:b/>
+          <w:sz w:val="24"/>
+          <w:szCs w:val="24"/>
+          <w:lang w:val="en-US"/>
+        </w:rPr>
+        <w:t>Piro</w:t>
+      </w:r>
+      <w:proofErr w:type="spellEnd"/>
     </w:p>
     <w:p>
       <w:pPr>
@@ -2123,38 +2896,61 @@
           <w:szCs w:val="24"/>
           <w:lang w:val="en-US"/>
         </w:rPr>
-        <w:t>Do Jar’vian</w:t>
-      </w:r>
-    </w:p>
-    <w:p>
-      <w:pPr>
-        <w:pStyle w:val="NoSpacing"/>
-        <w:jc w:val="both"/>
-        <w:rPr>
-          <w:rFonts w:ascii="Times New Roman" w:hAnsi="Times New Roman" w:cs="Times New Roman"/>
-          <w:sz w:val="24"/>
-          <w:szCs w:val="24"/>
-          <w:lang w:val="en-US"/>
-        </w:rPr>
-      </w:pPr>
-      <w:r>
-        <w:rPr>
-          <w:rFonts w:ascii="Times New Roman" w:hAnsi="Times New Roman" w:cs="Times New Roman"/>
-          <w:sz w:val="24"/>
-          <w:szCs w:val="24"/>
-          <w:lang w:val="en-US"/>
-        </w:rPr>
-        <w:t xml:space="preserve">- </w:t>
-      </w:r>
-      <w:r>
-        <w:rPr>
-          <w:rFonts w:ascii="Times New Roman" w:hAnsi="Times New Roman" w:cs="Times New Roman"/>
-          <w:b/>
-          <w:sz w:val="24"/>
-          <w:szCs w:val="24"/>
-          <w:lang w:val="en-US"/>
-        </w:rPr>
-        <w:t xml:space="preserve">Telma </w:t>
+        <w:t xml:space="preserve">Do </w:t>
+      </w:r>
+      <w:proofErr w:type="spellStart"/>
+      <w:r>
+        <w:rPr>
+          <w:rFonts w:ascii="Times New Roman" w:hAnsi="Times New Roman" w:cs="Times New Roman"/>
+          <w:sz w:val="24"/>
+          <w:szCs w:val="24"/>
+          <w:lang w:val="en-US"/>
+        </w:rPr>
+        <w:t>Jar’vian</w:t>
+      </w:r>
+      <w:proofErr w:type="spellEnd"/>
+    </w:p>
+    <w:p>
+      <w:pPr>
+        <w:pStyle w:val="NoSpacing"/>
+        <w:jc w:val="both"/>
+        <w:rPr>
+          <w:rFonts w:ascii="Times New Roman" w:hAnsi="Times New Roman" w:cs="Times New Roman"/>
+          <w:sz w:val="24"/>
+          <w:szCs w:val="24"/>
+          <w:lang w:val="en-US"/>
+        </w:rPr>
+      </w:pPr>
+      <w:r>
+        <w:rPr>
+          <w:rFonts w:ascii="Times New Roman" w:hAnsi="Times New Roman" w:cs="Times New Roman"/>
+          <w:sz w:val="24"/>
+          <w:szCs w:val="24"/>
+          <w:lang w:val="en-US"/>
+        </w:rPr>
+        <w:t xml:space="preserve">- </w:t>
+      </w:r>
+      <w:proofErr w:type="spellStart"/>
+      <w:r>
+        <w:rPr>
+          <w:rFonts w:ascii="Times New Roman" w:hAnsi="Times New Roman" w:cs="Times New Roman"/>
+          <w:b/>
+          <w:sz w:val="24"/>
+          <w:szCs w:val="24"/>
+          <w:lang w:val="en-US"/>
+        </w:rPr>
+        <w:t>Telma</w:t>
+      </w:r>
+      <w:proofErr w:type="spellEnd"/>
+      <w:r>
+        <w:rPr>
+          <w:rFonts w:ascii="Times New Roman" w:hAnsi="Times New Roman" w:cs="Times New Roman"/>
+          <w:b/>
+          <w:sz w:val="24"/>
+          <w:szCs w:val="24"/>
+          <w:lang w:val="en-US"/>
+        </w:rPr>
+        <w:t xml:space="preserve"> </w:t>
       </w:r>
       <w:r>
         <w:rPr>
@@ -2221,8 +3017,19 @@
           <w:szCs w:val="24"/>
           <w:lang w:val="en-US"/>
         </w:rPr>
-        <w:t xml:space="preserve"> Tymeros</w:t>
-      </w:r>
+        <w:t xml:space="preserve"> </w:t>
+      </w:r>
+      <w:proofErr w:type="spellStart"/>
+      <w:r>
+        <w:rPr>
+          <w:rFonts w:ascii="Times New Roman" w:hAnsi="Times New Roman" w:cs="Times New Roman"/>
+          <w:sz w:val="24"/>
+          <w:szCs w:val="24"/>
+          <w:lang w:val="en-US"/>
+        </w:rPr>
+        <w:t>Tymeros</w:t>
+      </w:r>
+      <w:proofErr w:type="spellEnd"/>
       <w:r>
         <w:rPr>
           <w:rFonts w:ascii="Times New Roman" w:hAnsi="Times New Roman" w:cs="Times New Roman"/>
@@ -2257,29 +3064,50 @@
           <w:szCs w:val="24"/>
           <w:lang w:val="en-US"/>
         </w:rPr>
-        <w:t xml:space="preserve"> (ex Aghestark)</w:t>
-      </w:r>
-    </w:p>
-    <w:p>
-      <w:pPr>
-        <w:pStyle w:val="NoSpacing"/>
-        <w:jc w:val="both"/>
-        <w:rPr>
-          <w:rFonts w:ascii="Times New Roman" w:hAnsi="Times New Roman" w:cs="Times New Roman"/>
-          <w:sz w:val="24"/>
-          <w:szCs w:val="24"/>
-          <w:lang w:val="en-US"/>
-        </w:rPr>
-      </w:pPr>
-      <w:r>
-        <w:rPr>
-          <w:rFonts w:ascii="Times New Roman" w:hAnsi="Times New Roman" w:cs="Times New Roman"/>
-          <w:sz w:val="24"/>
-          <w:szCs w:val="24"/>
-          <w:lang w:val="en-US"/>
-        </w:rPr>
-        <w:t xml:space="preserve">- </w:t>
-      </w:r>
+        <w:t xml:space="preserve"> (ex </w:t>
+      </w:r>
+      <w:proofErr w:type="spellStart"/>
+      <w:r>
+        <w:rPr>
+          <w:rFonts w:ascii="Times New Roman" w:hAnsi="Times New Roman" w:cs="Times New Roman"/>
+          <w:sz w:val="24"/>
+          <w:szCs w:val="24"/>
+          <w:lang w:val="en-US"/>
+        </w:rPr>
+        <w:t>Aghestark</w:t>
+      </w:r>
+      <w:proofErr w:type="spellEnd"/>
+      <w:r>
+        <w:rPr>
+          <w:rFonts w:ascii="Times New Roman" w:hAnsi="Times New Roman" w:cs="Times New Roman"/>
+          <w:sz w:val="24"/>
+          <w:szCs w:val="24"/>
+          <w:lang w:val="en-US"/>
+        </w:rPr>
+        <w:t>)</w:t>
+      </w:r>
+    </w:p>
+    <w:p>
+      <w:pPr>
+        <w:pStyle w:val="NoSpacing"/>
+        <w:jc w:val="both"/>
+        <w:rPr>
+          <w:rFonts w:ascii="Times New Roman" w:hAnsi="Times New Roman" w:cs="Times New Roman"/>
+          <w:sz w:val="24"/>
+          <w:szCs w:val="24"/>
+          <w:lang w:val="en-US"/>
+        </w:rPr>
+      </w:pPr>
+      <w:r>
+        <w:rPr>
+          <w:rFonts w:ascii="Times New Roman" w:hAnsi="Times New Roman" w:cs="Times New Roman"/>
+          <w:sz w:val="24"/>
+          <w:szCs w:val="24"/>
+          <w:lang w:val="en-US"/>
+        </w:rPr>
+        <w:t xml:space="preserve">- </w:t>
+      </w:r>
+      <w:proofErr w:type="spellStart"/>
       <w:r>
         <w:rPr>
           <w:rFonts w:ascii="Times New Roman" w:hAnsi="Times New Roman" w:cs="Times New Roman"/>
@@ -2290,6 +3118,7 @@
         </w:rPr>
         <w:t>Vaelya</w:t>
       </w:r>
+      <w:proofErr w:type="spellEnd"/>
       <w:r>
         <w:rPr>
           <w:rFonts w:ascii="Times New Roman" w:hAnsi="Times New Roman" w:cs="Times New Roman"/>
@@ -2337,29 +3166,41 @@
           <w:szCs w:val="24"/>
           <w:lang w:val="en-US"/>
         </w:rPr>
-        <w:t xml:space="preserve"> Sandorins</w:t>
-      </w:r>
-    </w:p>
-    <w:p>
-      <w:pPr>
-        <w:pStyle w:val="NoSpacing"/>
-        <w:jc w:val="both"/>
-        <w:rPr>
-          <w:rFonts w:ascii="Times New Roman" w:hAnsi="Times New Roman" w:cs="Times New Roman"/>
-          <w:sz w:val="24"/>
-          <w:szCs w:val="24"/>
-          <w:lang w:val="en-US"/>
-        </w:rPr>
-      </w:pPr>
-      <w:r>
-        <w:rPr>
-          <w:rFonts w:ascii="Times New Roman" w:hAnsi="Times New Roman" w:cs="Times New Roman"/>
-          <w:sz w:val="24"/>
-          <w:szCs w:val="24"/>
-          <w:lang w:val="en-US"/>
-        </w:rPr>
-        <w:t xml:space="preserve">- </w:t>
-      </w:r>
+        <w:t xml:space="preserve"> </w:t>
+      </w:r>
+      <w:proofErr w:type="spellStart"/>
+      <w:r>
+        <w:rPr>
+          <w:rFonts w:ascii="Times New Roman" w:hAnsi="Times New Roman" w:cs="Times New Roman"/>
+          <w:sz w:val="24"/>
+          <w:szCs w:val="24"/>
+          <w:lang w:val="en-US"/>
+        </w:rPr>
+        <w:t>Sandorins</w:t>
+      </w:r>
+      <w:proofErr w:type="spellEnd"/>
+    </w:p>
+    <w:p>
+      <w:pPr>
+        <w:pStyle w:val="NoSpacing"/>
+        <w:jc w:val="both"/>
+        <w:rPr>
+          <w:rFonts w:ascii="Times New Roman" w:hAnsi="Times New Roman" w:cs="Times New Roman"/>
+          <w:sz w:val="24"/>
+          <w:szCs w:val="24"/>
+          <w:lang w:val="en-US"/>
+        </w:rPr>
+      </w:pPr>
+      <w:r>
+        <w:rPr>
+          <w:rFonts w:ascii="Times New Roman" w:hAnsi="Times New Roman" w:cs="Times New Roman"/>
+          <w:sz w:val="24"/>
+          <w:szCs w:val="24"/>
+          <w:lang w:val="en-US"/>
+        </w:rPr>
+        <w:t xml:space="preserve">- </w:t>
+      </w:r>
+      <w:proofErr w:type="spellStart"/>
       <w:r>
         <w:rPr>
           <w:rFonts w:ascii="Times New Roman" w:hAnsi="Times New Roman" w:cs="Times New Roman"/>
@@ -2370,6 +3211,7 @@
         </w:rPr>
         <w:t>Valyra</w:t>
       </w:r>
+      <w:proofErr w:type="spellEnd"/>
       <w:r>
         <w:rPr>
           <w:rFonts w:ascii="Times New Roman" w:hAnsi="Times New Roman" w:cs="Times New Roman"/>
@@ -2400,16 +3242,29 @@
         </w:rPr>
         <w:t xml:space="preserve">- </w:t>
       </w:r>
-      <w:r>
-        <w:rPr>
-          <w:rFonts w:ascii="Times New Roman" w:hAnsi="Times New Roman" w:cs="Times New Roman"/>
-          <w:b/>
-          <w:sz w:val="24"/>
-          <w:szCs w:val="24"/>
-          <w:lang w:val="en-US"/>
-        </w:rPr>
-        <w:t xml:space="preserve">Vicalya </w:t>
-      </w:r>
+      <w:proofErr w:type="spellStart"/>
+      <w:r>
+        <w:rPr>
+          <w:rFonts w:ascii="Times New Roman" w:hAnsi="Times New Roman" w:cs="Times New Roman"/>
+          <w:b/>
+          <w:sz w:val="24"/>
+          <w:szCs w:val="24"/>
+          <w:lang w:val="en-US"/>
+        </w:rPr>
+        <w:t>Vicalya</w:t>
+      </w:r>
+      <w:proofErr w:type="spellEnd"/>
+      <w:r>
+        <w:rPr>
+          <w:rFonts w:ascii="Times New Roman" w:hAnsi="Times New Roman" w:cs="Times New Roman"/>
+          <w:b/>
+          <w:sz w:val="24"/>
+          <w:szCs w:val="24"/>
+          <w:lang w:val="en-US"/>
+        </w:rPr>
+        <w:t xml:space="preserve"> </w:t>
+      </w:r>
+      <w:proofErr w:type="spellStart"/>
       <w:r>
         <w:rPr>
           <w:rFonts w:ascii="Times New Roman" w:hAnsi="Times New Roman" w:cs="Times New Roman"/>
@@ -2419,6 +3274,7 @@
         </w:rPr>
         <w:t>Athem</w:t>
       </w:r>
+      <w:proofErr w:type="spellEnd"/>
       <w:r>
         <w:rPr>
           <w:rFonts w:ascii="Times New Roman" w:hAnsi="Times New Roman" w:cs="Times New Roman"/>
@@ -2435,7 +3291,27 @@
           <w:szCs w:val="24"/>
           <w:lang w:val="en-US"/>
         </w:rPr>
-        <w:t xml:space="preserve"> Balgger)</w:t>
+        <w:t xml:space="preserve"> </w:t>
+      </w:r>
+      <w:proofErr w:type="spellStart"/>
+      <w:r>
+        <w:rPr>
+          <w:rFonts w:ascii="Times New Roman" w:hAnsi="Times New Roman" w:cs="Times New Roman"/>
+          <w:sz w:val="24"/>
+          <w:szCs w:val="24"/>
+          <w:lang w:val="en-US"/>
+        </w:rPr>
+        <w:t>Balgger</w:t>
+      </w:r>
+      <w:proofErr w:type="spellEnd"/>
+      <w:r>
+        <w:rPr>
+          <w:rFonts w:ascii="Times New Roman" w:hAnsi="Times New Roman" w:cs="Times New Roman"/>
+          <w:sz w:val="24"/>
+          <w:szCs w:val="24"/>
+          <w:lang w:val="en-US"/>
+        </w:rPr>
+        <w:t>)</w:t>
       </w:r>
     </w:p>
     <w:p>
@@ -2519,22 +3395,62 @@
         </w:rPr>
         <w:t xml:space="preserve">- </w:t>
       </w:r>
-      <w:r>
-        <w:rPr>
-          <w:rFonts w:ascii="Times New Roman" w:hAnsi="Times New Roman" w:cs="Times New Roman"/>
-          <w:b/>
-          <w:sz w:val="24"/>
-          <w:szCs w:val="24"/>
-        </w:rPr>
-        <w:t>Aldarys Getheros</w:t>
-      </w:r>
-      <w:r>
-        <w:rPr>
-          <w:rFonts w:ascii="Times New Roman" w:hAnsi="Times New Roman" w:cs="Times New Roman"/>
-          <w:sz w:val="24"/>
-          <w:szCs w:val="24"/>
-        </w:rPr>
-        <w:t> : seigneur de Windalya, Gouverneur du Nord. Père de Kris, qu’il adore et a encouragée dans sa passion (la baston), c’est un homme droit, juste, et plutôt cool.</w:t>
+      <w:proofErr w:type="spellStart"/>
+      <w:r>
+        <w:rPr>
+          <w:rFonts w:ascii="Times New Roman" w:hAnsi="Times New Roman" w:cs="Times New Roman"/>
+          <w:b/>
+          <w:sz w:val="24"/>
+          <w:szCs w:val="24"/>
+        </w:rPr>
+        <w:t>Aldarys</w:t>
+      </w:r>
+      <w:proofErr w:type="spellEnd"/>
+      <w:r>
+        <w:rPr>
+          <w:rFonts w:ascii="Times New Roman" w:hAnsi="Times New Roman" w:cs="Times New Roman"/>
+          <w:b/>
+          <w:sz w:val="24"/>
+          <w:szCs w:val="24"/>
+        </w:rPr>
+        <w:t xml:space="preserve"> </w:t>
+      </w:r>
+      <w:proofErr w:type="spellStart"/>
+      <w:r>
+        <w:rPr>
+          <w:rFonts w:ascii="Times New Roman" w:hAnsi="Times New Roman" w:cs="Times New Roman"/>
+          <w:b/>
+          <w:sz w:val="24"/>
+          <w:szCs w:val="24"/>
+        </w:rPr>
+        <w:t>Getheros</w:t>
+      </w:r>
+      <w:proofErr w:type="spellEnd"/>
+      <w:r>
+        <w:rPr>
+          <w:rFonts w:ascii="Times New Roman" w:hAnsi="Times New Roman" w:cs="Times New Roman"/>
+          <w:sz w:val="24"/>
+          <w:szCs w:val="24"/>
+        </w:rPr>
+        <w:t xml:space="preserve"> : seigneur de </w:t>
+      </w:r>
+      <w:proofErr w:type="spellStart"/>
+      <w:r>
+        <w:rPr>
+          <w:rFonts w:ascii="Times New Roman" w:hAnsi="Times New Roman" w:cs="Times New Roman"/>
+          <w:sz w:val="24"/>
+          <w:szCs w:val="24"/>
+        </w:rPr>
+        <w:t>Windalya</w:t>
+      </w:r>
+      <w:proofErr w:type="spellEnd"/>
+      <w:r>
+        <w:rPr>
+          <w:rFonts w:ascii="Times New Roman" w:hAnsi="Times New Roman" w:cs="Times New Roman"/>
+          <w:sz w:val="24"/>
+          <w:szCs w:val="24"/>
+        </w:rPr>
+        <w:t>, Gouverneur du Nord. Père de Kris, qu’il adore et a encouragée dans sa passion (la baston), c’est un homme droit, juste, et plutôt cool.</w:t>
       </w:r>
       <w:r>
         <w:rPr>
@@ -2574,22 +3490,51 @@
         </w:rPr>
         <w:t xml:space="preserve">- </w:t>
       </w:r>
-      <w:r>
-        <w:rPr>
-          <w:rFonts w:ascii="Times New Roman" w:hAnsi="Times New Roman" w:cs="Times New Roman"/>
-          <w:b/>
-          <w:sz w:val="24"/>
-          <w:szCs w:val="24"/>
-        </w:rPr>
-        <w:t>Alek Dorell</w:t>
-      </w:r>
-      <w:r>
-        <w:rPr>
-          <w:rFonts w:ascii="Times New Roman" w:hAnsi="Times New Roman" w:cs="Times New Roman"/>
-          <w:sz w:val="24"/>
-          <w:szCs w:val="24"/>
-        </w:rPr>
-        <w:t> : seigneur de Sandiers, il est plutôt vieux (65) mais a une bonne santé et ne compte pas laisser son fils Alvian hériter de sitôt… Il es</w:t>
+      <w:proofErr w:type="spellStart"/>
+      <w:r>
+        <w:rPr>
+          <w:rFonts w:ascii="Times New Roman" w:hAnsi="Times New Roman" w:cs="Times New Roman"/>
+          <w:b/>
+          <w:sz w:val="24"/>
+          <w:szCs w:val="24"/>
+        </w:rPr>
+        <w:t>Alek</w:t>
+      </w:r>
+      <w:proofErr w:type="spellEnd"/>
+      <w:r>
+        <w:rPr>
+          <w:rFonts w:ascii="Times New Roman" w:hAnsi="Times New Roman" w:cs="Times New Roman"/>
+          <w:b/>
+          <w:sz w:val="24"/>
+          <w:szCs w:val="24"/>
+        </w:rPr>
+        <w:t xml:space="preserve"> Dorell</w:t>
+      </w:r>
+      <w:r>
+        <w:rPr>
+          <w:rFonts w:ascii="Times New Roman" w:hAnsi="Times New Roman" w:cs="Times New Roman"/>
+          <w:sz w:val="24"/>
+          <w:szCs w:val="24"/>
+        </w:rPr>
+        <w:t xml:space="preserve"> : seigneur de </w:t>
+      </w:r>
+      <w:proofErr w:type="spellStart"/>
+      <w:r>
+        <w:rPr>
+          <w:rFonts w:ascii="Times New Roman" w:hAnsi="Times New Roman" w:cs="Times New Roman"/>
+          <w:sz w:val="24"/>
+          <w:szCs w:val="24"/>
+        </w:rPr>
+        <w:t>Sandiers</w:t>
+      </w:r>
+      <w:proofErr w:type="spellEnd"/>
+      <w:r>
+        <w:rPr>
+          <w:rFonts w:ascii="Times New Roman" w:hAnsi="Times New Roman" w:cs="Times New Roman"/>
+          <w:sz w:val="24"/>
+          <w:szCs w:val="24"/>
+        </w:rPr>
+        <w:t>, il est plutôt vieux (65) mais a une bonne santé et ne compte pas laisser son fils Alvian hériter de sitôt… Il es</w:t>
       </w:r>
       <w:r>
         <w:rPr>
@@ -2613,7 +3558,43 @@
           <w:sz w:val="24"/>
           <w:szCs w:val="24"/>
         </w:rPr>
-        <w:t>nciennement de la maison Cordin, avec qui il a eu deux filles (Moira et Keina).</w:t>
+        <w:t xml:space="preserve">nciennement de la maison </w:t>
+      </w:r>
+      <w:proofErr w:type="spellStart"/>
+      <w:r>
+        <w:rPr>
+          <w:rFonts w:ascii="Times New Roman" w:hAnsi="Times New Roman" w:cs="Times New Roman"/>
+          <w:sz w:val="24"/>
+          <w:szCs w:val="24"/>
+        </w:rPr>
+        <w:t>Cordin</w:t>
+      </w:r>
+      <w:proofErr w:type="spellEnd"/>
+      <w:r>
+        <w:rPr>
+          <w:rFonts w:ascii="Times New Roman" w:hAnsi="Times New Roman" w:cs="Times New Roman"/>
+          <w:sz w:val="24"/>
+          <w:szCs w:val="24"/>
+        </w:rPr>
+        <w:t xml:space="preserve">, avec qui il a eu deux filles (Moira et </w:t>
+      </w:r>
+      <w:proofErr w:type="spellStart"/>
+      <w:r>
+        <w:rPr>
+          <w:rFonts w:ascii="Times New Roman" w:hAnsi="Times New Roman" w:cs="Times New Roman"/>
+          <w:sz w:val="24"/>
+          <w:szCs w:val="24"/>
+        </w:rPr>
+        <w:t>Keina</w:t>
+      </w:r>
+      <w:proofErr w:type="spellEnd"/>
+      <w:r>
+        <w:rPr>
+          <w:rFonts w:ascii="Times New Roman" w:hAnsi="Times New Roman" w:cs="Times New Roman"/>
+          <w:sz w:val="24"/>
+          <w:szCs w:val="24"/>
+        </w:rPr>
+        <w:t>).</w:t>
       </w:r>
     </w:p>
     <w:p>
@@ -2660,15 +3641,43 @@
           <w:sz w:val="24"/>
           <w:szCs w:val="24"/>
         </w:rPr>
-        <w:t> : fils du seigneur de Sandiers</w:t>
-      </w:r>
-      <w:r>
-        <w:rPr>
-          <w:rFonts w:ascii="Times New Roman" w:hAnsi="Times New Roman" w:cs="Times New Roman"/>
-          <w:sz w:val="24"/>
-          <w:szCs w:val="24"/>
-        </w:rPr>
-        <w:t xml:space="preserve"> Alek Dorell,</w:t>
+        <w:t xml:space="preserve"> : fils du seigneur de </w:t>
+      </w:r>
+      <w:proofErr w:type="spellStart"/>
+      <w:r>
+        <w:rPr>
+          <w:rFonts w:ascii="Times New Roman" w:hAnsi="Times New Roman" w:cs="Times New Roman"/>
+          <w:sz w:val="24"/>
+          <w:szCs w:val="24"/>
+        </w:rPr>
+        <w:t>Sandiers</w:t>
+      </w:r>
+      <w:proofErr w:type="spellEnd"/>
+      <w:r>
+        <w:rPr>
+          <w:rFonts w:ascii="Times New Roman" w:hAnsi="Times New Roman" w:cs="Times New Roman"/>
+          <w:sz w:val="24"/>
+          <w:szCs w:val="24"/>
+        </w:rPr>
+        <w:t xml:space="preserve"> </w:t>
+      </w:r>
+      <w:proofErr w:type="spellStart"/>
+      <w:r>
+        <w:rPr>
+          <w:rFonts w:ascii="Times New Roman" w:hAnsi="Times New Roman" w:cs="Times New Roman"/>
+          <w:sz w:val="24"/>
+          <w:szCs w:val="24"/>
+        </w:rPr>
+        <w:t>Alek</w:t>
+      </w:r>
+      <w:proofErr w:type="spellEnd"/>
+      <w:r>
+        <w:rPr>
+          <w:rFonts w:ascii="Times New Roman" w:hAnsi="Times New Roman" w:cs="Times New Roman"/>
+          <w:sz w:val="24"/>
+          <w:szCs w:val="24"/>
+        </w:rPr>
+        <w:t xml:space="preserve"> Dorell,</w:t>
       </w:r>
       <w:r>
         <w:rPr>
@@ -2716,8 +3725,36 @@
           <w:sz w:val="24"/>
           <w:szCs w:val="24"/>
         </w:rPr>
-        <w:t>ce de choix en devenant le chef des espions de Lorkan Tymeros</w:t>
-      </w:r>
+        <w:t xml:space="preserve">ce de choix en devenant le chef des espions de </w:t>
+      </w:r>
+      <w:proofErr w:type="spellStart"/>
+      <w:r>
+        <w:rPr>
+          <w:rFonts w:ascii="Times New Roman" w:hAnsi="Times New Roman" w:cs="Times New Roman"/>
+          <w:sz w:val="24"/>
+          <w:szCs w:val="24"/>
+        </w:rPr>
+        <w:t>Lorkan</w:t>
+      </w:r>
+      <w:proofErr w:type="spellEnd"/>
+      <w:r>
+        <w:rPr>
+          <w:rFonts w:ascii="Times New Roman" w:hAnsi="Times New Roman" w:cs="Times New Roman"/>
+          <w:sz w:val="24"/>
+          <w:szCs w:val="24"/>
+        </w:rPr>
+        <w:t xml:space="preserve"> </w:t>
+      </w:r>
+      <w:proofErr w:type="spellStart"/>
+      <w:r>
+        <w:rPr>
+          <w:rFonts w:ascii="Times New Roman" w:hAnsi="Times New Roman" w:cs="Times New Roman"/>
+          <w:sz w:val="24"/>
+          <w:szCs w:val="24"/>
+        </w:rPr>
+        <w:t>Tymeros</w:t>
+      </w:r>
+      <w:proofErr w:type="spellEnd"/>
       <w:r>
         <w:rPr>
           <w:rFonts w:ascii="Times New Roman" w:hAnsi="Times New Roman" w:cs="Times New Roman"/>
@@ -2757,14 +3794,25 @@
         </w:rPr>
         <w:t xml:space="preserve">- </w:t>
       </w:r>
-      <w:r>
-        <w:rPr>
-          <w:rFonts w:ascii="Times New Roman" w:hAnsi="Times New Roman" w:cs="Times New Roman"/>
-          <w:b/>
-          <w:sz w:val="24"/>
-          <w:szCs w:val="24"/>
-        </w:rPr>
-        <w:t>Keyn Barton (lord) </w:t>
+      <w:proofErr w:type="spellStart"/>
+      <w:r>
+        <w:rPr>
+          <w:rFonts w:ascii="Times New Roman" w:hAnsi="Times New Roman" w:cs="Times New Roman"/>
+          <w:b/>
+          <w:sz w:val="24"/>
+          <w:szCs w:val="24"/>
+        </w:rPr>
+        <w:t>Keyn</w:t>
+      </w:r>
+      <w:proofErr w:type="spellEnd"/>
+      <w:r>
+        <w:rPr>
+          <w:rFonts w:ascii="Times New Roman" w:hAnsi="Times New Roman" w:cs="Times New Roman"/>
+          <w:b/>
+          <w:sz w:val="24"/>
+          <w:szCs w:val="24"/>
+        </w:rPr>
+        <w:t xml:space="preserve"> Barton (lord) </w:t>
       </w:r>
       <w:r>
         <w:rPr>
@@ -2788,8 +3836,18 @@
           <w:sz w:val="24"/>
           <w:szCs w:val="24"/>
         </w:rPr>
-        <w:t xml:space="preserve"> Lorkan</w:t>
-      </w:r>
+        <w:t xml:space="preserve"> </w:t>
+      </w:r>
+      <w:proofErr w:type="spellStart"/>
+      <w:r>
+        <w:rPr>
+          <w:rFonts w:ascii="Times New Roman" w:hAnsi="Times New Roman" w:cs="Times New Roman"/>
+          <w:sz w:val="24"/>
+          <w:szCs w:val="24"/>
+        </w:rPr>
+        <w:t>Lorkan</w:t>
+      </w:r>
+      <w:proofErr w:type="spellEnd"/>
       <w:r>
         <w:rPr>
           <w:rFonts w:ascii="Times New Roman" w:hAnsi="Times New Roman" w:cs="Times New Roman"/>
@@ -2828,14 +3886,45 @@
         </w:rPr>
         <w:t xml:space="preserve">- </w:t>
       </w:r>
-      <w:r>
-        <w:rPr>
-          <w:rFonts w:ascii="Times New Roman" w:hAnsi="Times New Roman" w:cs="Times New Roman"/>
-          <w:b/>
-          <w:sz w:val="24"/>
-          <w:szCs w:val="24"/>
-        </w:rPr>
-        <w:t xml:space="preserve">Lorel Barton (ser) </w:t>
+      <w:proofErr w:type="spellStart"/>
+      <w:r>
+        <w:rPr>
+          <w:rFonts w:ascii="Times New Roman" w:hAnsi="Times New Roman" w:cs="Times New Roman"/>
+          <w:b/>
+          <w:sz w:val="24"/>
+          <w:szCs w:val="24"/>
+        </w:rPr>
+        <w:t>Lorel</w:t>
+      </w:r>
+      <w:proofErr w:type="spellEnd"/>
+      <w:r>
+        <w:rPr>
+          <w:rFonts w:ascii="Times New Roman" w:hAnsi="Times New Roman" w:cs="Times New Roman"/>
+          <w:b/>
+          <w:sz w:val="24"/>
+          <w:szCs w:val="24"/>
+        </w:rPr>
+        <w:t xml:space="preserve"> Barton (</w:t>
+      </w:r>
+      <w:proofErr w:type="spellStart"/>
+      <w:r>
+        <w:rPr>
+          <w:rFonts w:ascii="Times New Roman" w:hAnsi="Times New Roman" w:cs="Times New Roman"/>
+          <w:b/>
+          <w:sz w:val="24"/>
+          <w:szCs w:val="24"/>
+        </w:rPr>
+        <w:t>ser</w:t>
+      </w:r>
+      <w:proofErr w:type="spellEnd"/>
+      <w:r>
+        <w:rPr>
+          <w:rFonts w:ascii="Times New Roman" w:hAnsi="Times New Roman" w:cs="Times New Roman"/>
+          <w:b/>
+          <w:sz w:val="24"/>
+          <w:szCs w:val="24"/>
+        </w:rPr>
+        <w:t xml:space="preserve">) </w:t>
       </w:r>
       <w:r>
         <w:rPr>
@@ -2851,15 +3940,33 @@
           <w:sz w:val="24"/>
           <w:szCs w:val="24"/>
         </w:rPr>
-        <w:t>fils de lord Ke</w:t>
-      </w:r>
-      <w:r>
-        <w:rPr>
-          <w:rFonts w:ascii="Times New Roman" w:hAnsi="Times New Roman" w:cs="Times New Roman"/>
-          <w:sz w:val="24"/>
-          <w:szCs w:val="24"/>
-        </w:rPr>
-        <w:t xml:space="preserve">yn Barton, il est </w:t>
+        <w:t xml:space="preserve">fils de lord </w:t>
+      </w:r>
+      <w:proofErr w:type="spellStart"/>
+      <w:r>
+        <w:rPr>
+          <w:rFonts w:ascii="Times New Roman" w:hAnsi="Times New Roman" w:cs="Times New Roman"/>
+          <w:sz w:val="24"/>
+          <w:szCs w:val="24"/>
+        </w:rPr>
+        <w:t>Ke</w:t>
+      </w:r>
+      <w:r>
+        <w:rPr>
+          <w:rFonts w:ascii="Times New Roman" w:hAnsi="Times New Roman" w:cs="Times New Roman"/>
+          <w:sz w:val="24"/>
+          <w:szCs w:val="24"/>
+        </w:rPr>
+        <w:t>yn</w:t>
+      </w:r>
+      <w:proofErr w:type="spellEnd"/>
+      <w:r>
+        <w:rPr>
+          <w:rFonts w:ascii="Times New Roman" w:hAnsi="Times New Roman" w:cs="Times New Roman"/>
+          <w:sz w:val="24"/>
+          <w:szCs w:val="24"/>
+        </w:rPr>
+        <w:t xml:space="preserve"> Barton, il est </w:t>
       </w:r>
       <w:r>
         <w:rPr>
@@ -2891,7 +3998,25 @@
           <w:sz w:val="24"/>
           <w:szCs w:val="24"/>
         </w:rPr>
-        <w:t xml:space="preserve"> Il accuse Valyra du meurtre de ce dernier, mais c’est lui qui l’a commandité.</w:t>
+        <w:t xml:space="preserve"> Il accuse </w:t>
+      </w:r>
+      <w:proofErr w:type="spellStart"/>
+      <w:r>
+        <w:rPr>
+          <w:rFonts w:ascii="Times New Roman" w:hAnsi="Times New Roman" w:cs="Times New Roman"/>
+          <w:sz w:val="24"/>
+          <w:szCs w:val="24"/>
+        </w:rPr>
+        <w:t>Valyra</w:t>
+      </w:r>
+      <w:proofErr w:type="spellEnd"/>
+      <w:r>
+        <w:rPr>
+          <w:rFonts w:ascii="Times New Roman" w:hAnsi="Times New Roman" w:cs="Times New Roman"/>
+          <w:sz w:val="24"/>
+          <w:szCs w:val="24"/>
+        </w:rPr>
+        <w:t xml:space="preserve"> du meurtre de ce dernier, mais c’est lui qui l’a commandité.</w:t>
       </w:r>
       <w:r>
         <w:rPr>
@@ -2951,15 +4076,62 @@
           <w:sz w:val="24"/>
           <w:szCs w:val="24"/>
         </w:rPr>
-        <w:t>Ronan Daven</w:t>
-      </w:r>
-      <w:r>
-        <w:rPr>
-          <w:rFonts w:ascii="Times New Roman" w:hAnsi="Times New Roman" w:cs="Times New Roman"/>
-          <w:sz w:val="24"/>
-          <w:szCs w:val="24"/>
-        </w:rPr>
-        <w:t> (50) : maître d’armes d’Aldarys Getheros. Il aime bien Kris, qu’il entraine.</w:t>
+        <w:t xml:space="preserve">Ronan </w:t>
+      </w:r>
+      <w:proofErr w:type="spellStart"/>
+      <w:r>
+        <w:rPr>
+          <w:rFonts w:ascii="Times New Roman" w:hAnsi="Times New Roman" w:cs="Times New Roman"/>
+          <w:b/>
+          <w:sz w:val="24"/>
+          <w:szCs w:val="24"/>
+        </w:rPr>
+        <w:t>Daven</w:t>
+      </w:r>
+      <w:proofErr w:type="spellEnd"/>
+      <w:r>
+        <w:rPr>
+          <w:rFonts w:ascii="Times New Roman" w:hAnsi="Times New Roman" w:cs="Times New Roman"/>
+          <w:sz w:val="24"/>
+          <w:szCs w:val="24"/>
+        </w:rPr>
+        <w:t> (50) : maître d’armes d’</w:t>
+      </w:r>
+      <w:proofErr w:type="spellStart"/>
+      <w:r>
+        <w:rPr>
+          <w:rFonts w:ascii="Times New Roman" w:hAnsi="Times New Roman" w:cs="Times New Roman"/>
+          <w:sz w:val="24"/>
+          <w:szCs w:val="24"/>
+        </w:rPr>
+        <w:t>Aldarys</w:t>
+      </w:r>
+      <w:proofErr w:type="spellEnd"/>
+      <w:r>
+        <w:rPr>
+          <w:rFonts w:ascii="Times New Roman" w:hAnsi="Times New Roman" w:cs="Times New Roman"/>
+          <w:sz w:val="24"/>
+          <w:szCs w:val="24"/>
+        </w:rPr>
+        <w:t xml:space="preserve"> </w:t>
+      </w:r>
+      <w:proofErr w:type="spellStart"/>
+      <w:r>
+        <w:rPr>
+          <w:rFonts w:ascii="Times New Roman" w:hAnsi="Times New Roman" w:cs="Times New Roman"/>
+          <w:sz w:val="24"/>
+          <w:szCs w:val="24"/>
+        </w:rPr>
+        <w:t>Getheros</w:t>
+      </w:r>
+      <w:proofErr w:type="spellEnd"/>
+      <w:r>
+        <w:rPr>
+          <w:rFonts w:ascii="Times New Roman" w:hAnsi="Times New Roman" w:cs="Times New Roman"/>
+          <w:sz w:val="24"/>
+          <w:szCs w:val="24"/>
+        </w:rPr>
+        <w:t>. Il aime bien Kris, qu’il entraine.</w:t>
       </w:r>
     </w:p>
     <w:p>
@@ -2991,9 +4163,9 @@
           <w:sz w:val="24"/>
           <w:szCs w:val="24"/>
         </w:rPr>
-        <w:lastRenderedPageBreak/>
-        <w:t xml:space="preserve">- </w:t>
-      </w:r>
+        <w:t xml:space="preserve">- </w:t>
+      </w:r>
+      <w:proofErr w:type="spellStart"/>
       <w:r>
         <w:rPr>
           <w:rFonts w:ascii="Times New Roman" w:hAnsi="Times New Roman" w:cs="Times New Roman"/>
@@ -3003,6 +4175,7 @@
         </w:rPr>
         <w:t>Valyra</w:t>
       </w:r>
+      <w:proofErr w:type="spellEnd"/>
       <w:r>
         <w:rPr>
           <w:rFonts w:ascii="Times New Roman" w:hAnsi="Times New Roman" w:cs="Times New Roman"/>
@@ -3025,7 +4198,25 @@
           <w:sz w:val="24"/>
           <w:szCs w:val="24"/>
         </w:rPr>
-        <w:t> : sœur de Vaelya, engagée elle aussi dans la Garde. Relativement croyante.</w:t>
+        <w:t xml:space="preserve"> : sœur de </w:t>
+      </w:r>
+      <w:proofErr w:type="spellStart"/>
+      <w:r>
+        <w:rPr>
+          <w:rFonts w:ascii="Times New Roman" w:hAnsi="Times New Roman" w:cs="Times New Roman"/>
+          <w:sz w:val="24"/>
+          <w:szCs w:val="24"/>
+        </w:rPr>
+        <w:t>Vaelya</w:t>
+      </w:r>
+      <w:proofErr w:type="spellEnd"/>
+      <w:r>
+        <w:rPr>
+          <w:rFonts w:ascii="Times New Roman" w:hAnsi="Times New Roman" w:cs="Times New Roman"/>
+          <w:sz w:val="24"/>
+          <w:szCs w:val="24"/>
+        </w:rPr>
+        <w:t>, engagée elle aussi dans la Garde. Relativement croyante.</w:t>
       </w:r>
     </w:p>
     <w:sectPr>

</xml_diff>